<commit_message>
H3 ppt+Munkanapló új verzió
</commit_message>
<xml_diff>
--- a/documents/Munkanapló.docx
+++ b/documents/Munkanapló.docx
@@ -131,7 +131,7 @@
         </w:tblBorders>
         <w:tblCellMar>
           <w:top w:w="55" w:type="dxa"/>
-          <w:left w:w="5" w:type="dxa"/>
+          <w:left w:w="-5" w:type="dxa"/>
           <w:bottom w:w="55" w:type="dxa"/>
           <w:right w:w="55" w:type="dxa"/>
         </w:tblCellMar>
@@ -153,7 +153,7 @@
             </w:tcBorders>
             <w:shd w:fill="auto" w:val="clear"/>
             <w:tcMar>
-              <w:left w:w="5" w:type="dxa"/>
+              <w:left w:w="-5" w:type="dxa"/>
             </w:tcMar>
           </w:tcPr>
           <w:p>
@@ -196,7 +196,7 @@
             </w:tcBorders>
             <w:shd w:fill="auto" w:val="clear"/>
             <w:tcMar>
-              <w:left w:w="5" w:type="dxa"/>
+              <w:left w:w="-5" w:type="dxa"/>
             </w:tcMar>
           </w:tcPr>
           <w:p>
@@ -240,7 +240,7 @@
             </w:tcBorders>
             <w:shd w:fill="auto" w:val="clear"/>
             <w:tcMar>
-              <w:left w:w="5" w:type="dxa"/>
+              <w:left w:w="-5" w:type="dxa"/>
             </w:tcMar>
           </w:tcPr>
           <w:p>
@@ -283,7 +283,7 @@
             </w:tcBorders>
             <w:shd w:fill="auto" w:val="clear"/>
             <w:tcMar>
-              <w:left w:w="5" w:type="dxa"/>
+              <w:left w:w="-5" w:type="dxa"/>
             </w:tcMar>
           </w:tcPr>
           <w:p>
@@ -327,7 +327,7 @@
             </w:tcBorders>
             <w:shd w:fill="auto" w:val="clear"/>
             <w:tcMar>
-              <w:left w:w="5" w:type="dxa"/>
+              <w:left w:w="-5" w:type="dxa"/>
             </w:tcMar>
           </w:tcPr>
           <w:p>
@@ -370,7 +370,7 @@
             </w:tcBorders>
             <w:shd w:fill="auto" w:val="clear"/>
             <w:tcMar>
-              <w:left w:w="5" w:type="dxa"/>
+              <w:left w:w="-5" w:type="dxa"/>
             </w:tcMar>
           </w:tcPr>
           <w:p>
@@ -414,7 +414,7 @@
             </w:tcBorders>
             <w:shd w:fill="auto" w:val="clear"/>
             <w:tcMar>
-              <w:left w:w="5" w:type="dxa"/>
+              <w:left w:w="-5" w:type="dxa"/>
             </w:tcMar>
           </w:tcPr>
           <w:p>
@@ -457,7 +457,7 @@
             </w:tcBorders>
             <w:shd w:fill="auto" w:val="clear"/>
             <w:tcMar>
-              <w:left w:w="5" w:type="dxa"/>
+              <w:left w:w="-5" w:type="dxa"/>
             </w:tcMar>
           </w:tcPr>
           <w:p>
@@ -501,7 +501,7 @@
             </w:tcBorders>
             <w:shd w:fill="auto" w:val="clear"/>
             <w:tcMar>
-              <w:left w:w="5" w:type="dxa"/>
+              <w:left w:w="-5" w:type="dxa"/>
             </w:tcMar>
           </w:tcPr>
           <w:p>
@@ -544,7 +544,7 @@
             </w:tcBorders>
             <w:shd w:fill="auto" w:val="clear"/>
             <w:tcMar>
-              <w:left w:w="5" w:type="dxa"/>
+              <w:left w:w="-5" w:type="dxa"/>
             </w:tcMar>
           </w:tcPr>
           <w:p>
@@ -645,7 +645,7 @@
       <w:tblPr>
         <w:tblW w:w="9645" w:type="dxa"/>
         <w:jc w:val="left"/>
-        <w:tblInd w:w="-4" w:type="dxa"/>
+        <w:tblInd w:w="-19" w:type="dxa"/>
         <w:tblBorders>
           <w:top w:val="single" w:sz="12" w:space="0" w:color="000001"/>
           <w:left w:val="single" w:sz="12" w:space="0" w:color="000001"/>
@@ -660,8 +660,8 @@
         </w:tblCellMar>
       </w:tblPr>
       <w:tblGrid>
-        <w:gridCol w:w="2202"/>
-        <w:gridCol w:w="1594"/>
+        <w:gridCol w:w="2201"/>
+        <w:gridCol w:w="1595"/>
         <w:gridCol w:w="3060"/>
         <w:gridCol w:w="2788"/>
       </w:tblGrid>
@@ -669,7 +669,7 @@
         <w:trPr/>
         <w:tc>
           <w:tcPr>
-            <w:tcW w:w="2202" w:type="dxa"/>
+            <w:tcW w:w="2201" w:type="dxa"/>
             <w:tcBorders>
               <w:top w:val="single" w:sz="12" w:space="0" w:color="000001"/>
               <w:left w:val="single" w:sz="12" w:space="0" w:color="000001"/>
@@ -701,7 +701,7 @@
         </w:tc>
         <w:tc>
           <w:tcPr>
-            <w:tcW w:w="1594" w:type="dxa"/>
+            <w:tcW w:w="1595" w:type="dxa"/>
             <w:tcBorders>
               <w:top w:val="single" w:sz="12" w:space="0" w:color="000001"/>
               <w:left w:val="double" w:sz="6" w:space="0" w:color="000001"/>
@@ -804,7 +804,7 @@
         </w:trPr>
         <w:tc>
           <w:tcPr>
-            <w:tcW w:w="2202" w:type="dxa"/>
+            <w:tcW w:w="2201" w:type="dxa"/>
             <w:tcBorders>
               <w:top w:val="single" w:sz="2" w:space="0" w:color="000001"/>
               <w:left w:val="single" w:sz="12" w:space="0" w:color="000001"/>
@@ -839,7 +839,7 @@
         </w:tc>
         <w:tc>
           <w:tcPr>
-            <w:tcW w:w="1594" w:type="dxa"/>
+            <w:tcW w:w="1595" w:type="dxa"/>
             <w:tcBorders>
               <w:top w:val="single" w:sz="2" w:space="0" w:color="000001"/>
               <w:left w:val="double" w:sz="6" w:space="0" w:color="000001"/>
@@ -895,6 +895,16 @@
                 <w:szCs w:val="28"/>
               </w:rPr>
             </w:pPr>
+            <w:r>
+              <w:rPr>
+                <w:rFonts w:eastAsia="Andale Sans UI" w:cs="Tahoma"/>
+                <w:color w:val="00000A"/>
+                <w:sz w:val="28"/>
+                <w:szCs w:val="28"/>
+                <w:lang w:val="zxx" w:eastAsia="zxx" w:bidi="zxx"/>
+              </w:rPr>
+              <w:t xml:space="preserve">H1 </w:t>
+            </w:r>
             <w:r>
               <w:rPr>
                 <w:rFonts w:eastAsia="Andale Sans UI" w:cs="Tahoma"/>
@@ -950,8 +960,9 @@
         </w:trPr>
         <w:tc>
           <w:tcPr>
-            <w:tcW w:w="2202" w:type="dxa"/>
-            <w:tcBorders>
+            <w:tcW w:w="2201" w:type="dxa"/>
+            <w:tcBorders>
+              <w:top w:val="single" w:sz="2" w:space="0" w:color="000001"/>
               <w:left w:val="single" w:sz="12" w:space="0" w:color="000001"/>
               <w:bottom w:val="single" w:sz="2" w:space="0" w:color="000001"/>
               <w:insideH w:val="single" w:sz="2" w:space="0" w:color="000001"/>
@@ -984,8 +995,9 @@
         </w:tc>
         <w:tc>
           <w:tcPr>
-            <w:tcW w:w="1594" w:type="dxa"/>
-            <w:tcBorders>
+            <w:tcW w:w="1595" w:type="dxa"/>
+            <w:tcBorders>
+              <w:top w:val="single" w:sz="2" w:space="0" w:color="000001"/>
               <w:left w:val="double" w:sz="6" w:space="0" w:color="000001"/>
               <w:bottom w:val="single" w:sz="2" w:space="0" w:color="000001"/>
               <w:insideH w:val="single" w:sz="2" w:space="0" w:color="000001"/>
@@ -1020,6 +1032,7 @@
           <w:tcPr>
             <w:tcW w:w="3060" w:type="dxa"/>
             <w:tcBorders>
+              <w:top w:val="single" w:sz="2" w:space="0" w:color="000001"/>
               <w:left w:val="double" w:sz="6" w:space="0" w:color="000001"/>
               <w:bottom w:val="single" w:sz="2" w:space="0" w:color="000001"/>
               <w:insideH w:val="single" w:sz="2" w:space="0" w:color="000001"/>
@@ -1054,6 +1067,7 @@
           <w:tcPr>
             <w:tcW w:w="2788" w:type="dxa"/>
             <w:tcBorders>
+              <w:top w:val="single" w:sz="2" w:space="0" w:color="000001"/>
               <w:left w:val="double" w:sz="6" w:space="0" w:color="000001"/>
               <w:bottom w:val="single" w:sz="2" w:space="0" w:color="000001"/>
               <w:right w:val="single" w:sz="12" w:space="0" w:color="000001"/>
@@ -1092,8 +1106,9 @@
         </w:trPr>
         <w:tc>
           <w:tcPr>
-            <w:tcW w:w="2202" w:type="dxa"/>
-            <w:tcBorders>
+            <w:tcW w:w="2201" w:type="dxa"/>
+            <w:tcBorders>
+              <w:top w:val="single" w:sz="2" w:space="0" w:color="000001"/>
               <w:left w:val="single" w:sz="12" w:space="0" w:color="000001"/>
               <w:bottom w:val="single" w:sz="2" w:space="0" w:color="000001"/>
               <w:insideH w:val="single" w:sz="2" w:space="0" w:color="000001"/>
@@ -1126,8 +1141,9 @@
         </w:tc>
         <w:tc>
           <w:tcPr>
-            <w:tcW w:w="1594" w:type="dxa"/>
-            <w:tcBorders>
+            <w:tcW w:w="1595" w:type="dxa"/>
+            <w:tcBorders>
+              <w:top w:val="single" w:sz="2" w:space="0" w:color="000001"/>
               <w:left w:val="double" w:sz="6" w:space="0" w:color="000001"/>
               <w:bottom w:val="single" w:sz="2" w:space="0" w:color="000001"/>
               <w:insideH w:val="single" w:sz="2" w:space="0" w:color="000001"/>
@@ -1162,6 +1178,7 @@
           <w:tcPr>
             <w:tcW w:w="3060" w:type="dxa"/>
             <w:tcBorders>
+              <w:top w:val="single" w:sz="2" w:space="0" w:color="000001"/>
               <w:left w:val="double" w:sz="6" w:space="0" w:color="000001"/>
               <w:bottom w:val="single" w:sz="2" w:space="0" w:color="000001"/>
               <w:insideH w:val="single" w:sz="2" w:space="0" w:color="000001"/>
@@ -1196,6 +1213,7 @@
           <w:tcPr>
             <w:tcW w:w="2788" w:type="dxa"/>
             <w:tcBorders>
+              <w:top w:val="single" w:sz="2" w:space="0" w:color="000001"/>
               <w:left w:val="double" w:sz="6" w:space="0" w:color="000001"/>
               <w:bottom w:val="single" w:sz="2" w:space="0" w:color="000001"/>
               <w:right w:val="single" w:sz="12" w:space="0" w:color="000001"/>
@@ -1243,7 +1261,12 @@
         </w:rPr>
       </w:pPr>
       <w:r>
-        <w:rPr/>
+        <w:rPr>
+          <w:b/>
+          <w:bCs/>
+          <w:sz w:val="32"/>
+          <w:szCs w:val="32"/>
+        </w:rPr>
       </w:r>
     </w:p>
     <w:p>
@@ -1295,7 +1318,7 @@
       <w:tblPr>
         <w:tblW w:w="9645" w:type="dxa"/>
         <w:jc w:val="left"/>
-        <w:tblInd w:w="-4" w:type="dxa"/>
+        <w:tblInd w:w="-19" w:type="dxa"/>
         <w:tblBorders>
           <w:top w:val="single" w:sz="12" w:space="0" w:color="000001"/>
           <w:left w:val="single" w:sz="12" w:space="0" w:color="000001"/>
@@ -1310,8 +1333,8 @@
         </w:tblCellMar>
       </w:tblPr>
       <w:tblGrid>
-        <w:gridCol w:w="2202"/>
-        <w:gridCol w:w="1594"/>
+        <w:gridCol w:w="2201"/>
+        <w:gridCol w:w="1595"/>
         <w:gridCol w:w="3060"/>
         <w:gridCol w:w="2788"/>
       </w:tblGrid>
@@ -1319,7 +1342,7 @@
         <w:trPr/>
         <w:tc>
           <w:tcPr>
-            <w:tcW w:w="2202" w:type="dxa"/>
+            <w:tcW w:w="2201" w:type="dxa"/>
             <w:tcBorders>
               <w:top w:val="single" w:sz="12" w:space="0" w:color="000001"/>
               <w:left w:val="single" w:sz="12" w:space="0" w:color="000001"/>
@@ -1351,7 +1374,7 @@
         </w:tc>
         <w:tc>
           <w:tcPr>
-            <w:tcW w:w="1594" w:type="dxa"/>
+            <w:tcW w:w="1595" w:type="dxa"/>
             <w:tcBorders>
               <w:top w:val="single" w:sz="12" w:space="0" w:color="000001"/>
               <w:left w:val="double" w:sz="6" w:space="0" w:color="000001"/>
@@ -1454,7 +1477,7 @@
         </w:trPr>
         <w:tc>
           <w:tcPr>
-            <w:tcW w:w="2202" w:type="dxa"/>
+            <w:tcW w:w="2201" w:type="dxa"/>
             <w:tcBorders>
               <w:top w:val="single" w:sz="2" w:space="0" w:color="000001"/>
               <w:left w:val="single" w:sz="12" w:space="0" w:color="000001"/>
@@ -1496,7 +1519,7 @@
         </w:tc>
         <w:tc>
           <w:tcPr>
-            <w:tcW w:w="1594" w:type="dxa"/>
+            <w:tcW w:w="1595" w:type="dxa"/>
             <w:tcBorders>
               <w:top w:val="single" w:sz="2" w:space="0" w:color="000001"/>
               <w:left w:val="double" w:sz="6" w:space="0" w:color="000001"/>
@@ -1620,7 +1643,7 @@
         </w:trPr>
         <w:tc>
           <w:tcPr>
-            <w:tcW w:w="2202" w:type="dxa"/>
+            <w:tcW w:w="2201" w:type="dxa"/>
             <w:tcBorders>
               <w:top w:val="single" w:sz="2" w:space="0" w:color="000001"/>
               <w:left w:val="single" w:sz="12" w:space="0" w:color="000001"/>
@@ -1662,7 +1685,7 @@
         </w:tc>
         <w:tc>
           <w:tcPr>
-            <w:tcW w:w="1594" w:type="dxa"/>
+            <w:tcW w:w="1595" w:type="dxa"/>
             <w:tcBorders>
               <w:top w:val="single" w:sz="2" w:space="0" w:color="000001"/>
               <w:left w:val="double" w:sz="6" w:space="0" w:color="000001"/>
@@ -1786,7 +1809,7 @@
         </w:trPr>
         <w:tc>
           <w:tcPr>
-            <w:tcW w:w="2202" w:type="dxa"/>
+            <w:tcW w:w="2201" w:type="dxa"/>
             <w:tcBorders>
               <w:top w:val="single" w:sz="2" w:space="0" w:color="000001"/>
               <w:left w:val="single" w:sz="12" w:space="0" w:color="000001"/>
@@ -1828,7 +1851,7 @@
         </w:tc>
         <w:tc>
           <w:tcPr>
-            <w:tcW w:w="1594" w:type="dxa"/>
+            <w:tcW w:w="1595" w:type="dxa"/>
             <w:tcBorders>
               <w:top w:val="single" w:sz="2" w:space="0" w:color="000001"/>
               <w:left w:val="double" w:sz="6" w:space="0" w:color="000001"/>
@@ -1952,7 +1975,7 @@
         </w:trPr>
         <w:tc>
           <w:tcPr>
-            <w:tcW w:w="2202" w:type="dxa"/>
+            <w:tcW w:w="2201" w:type="dxa"/>
             <w:tcBorders>
               <w:top w:val="single" w:sz="2" w:space="0" w:color="000001"/>
               <w:left w:val="single" w:sz="12" w:space="0" w:color="000001"/>
@@ -1994,7 +2017,7 @@
         </w:tc>
         <w:tc>
           <w:tcPr>
-            <w:tcW w:w="1594" w:type="dxa"/>
+            <w:tcW w:w="1595" w:type="dxa"/>
             <w:tcBorders>
               <w:top w:val="single" w:sz="2" w:space="0" w:color="000001"/>
               <w:left w:val="double" w:sz="6" w:space="0" w:color="000001"/>
@@ -2127,7 +2150,7 @@
         </w:trPr>
         <w:tc>
           <w:tcPr>
-            <w:tcW w:w="2202" w:type="dxa"/>
+            <w:tcW w:w="2201" w:type="dxa"/>
             <w:tcBorders>
               <w:top w:val="single" w:sz="2" w:space="0" w:color="000001"/>
               <w:left w:val="single" w:sz="12" w:space="0" w:color="000001"/>
@@ -2169,7 +2192,7 @@
         </w:tc>
         <w:tc>
           <w:tcPr>
-            <w:tcW w:w="1594" w:type="dxa"/>
+            <w:tcW w:w="1595" w:type="dxa"/>
             <w:tcBorders>
               <w:top w:val="single" w:sz="2" w:space="0" w:color="000001"/>
               <w:left w:val="double" w:sz="6" w:space="0" w:color="000001"/>
@@ -2356,7 +2379,7 @@
         </w:trPr>
         <w:tc>
           <w:tcPr>
-            <w:tcW w:w="2202" w:type="dxa"/>
+            <w:tcW w:w="2201" w:type="dxa"/>
             <w:tcBorders>
               <w:top w:val="single" w:sz="2" w:space="0" w:color="000001"/>
               <w:left w:val="single" w:sz="12" w:space="0" w:color="000001"/>
@@ -2398,7 +2421,7 @@
         </w:tc>
         <w:tc>
           <w:tcPr>
-            <w:tcW w:w="1594" w:type="dxa"/>
+            <w:tcW w:w="1595" w:type="dxa"/>
             <w:tcBorders>
               <w:top w:val="single" w:sz="2" w:space="0" w:color="000001"/>
               <w:left w:val="double" w:sz="6" w:space="0" w:color="000001"/>
@@ -2531,7 +2554,7 @@
         </w:trPr>
         <w:tc>
           <w:tcPr>
-            <w:tcW w:w="2202" w:type="dxa"/>
+            <w:tcW w:w="2201" w:type="dxa"/>
             <w:tcBorders>
               <w:top w:val="single" w:sz="2" w:space="0" w:color="000001"/>
               <w:left w:val="single" w:sz="12" w:space="0" w:color="000001"/>
@@ -2572,7 +2595,7 @@
         </w:tc>
         <w:tc>
           <w:tcPr>
-            <w:tcW w:w="1594" w:type="dxa"/>
+            <w:tcW w:w="1595" w:type="dxa"/>
             <w:tcBorders>
               <w:top w:val="single" w:sz="2" w:space="0" w:color="000001"/>
               <w:left w:val="double" w:sz="6" w:space="0" w:color="000001"/>
@@ -2731,9 +2754,8 @@
         </w:trPr>
         <w:tc>
           <w:tcPr>
-            <w:tcW w:w="2202" w:type="dxa"/>
-            <w:tcBorders>
-              <w:top w:val="single" w:sz="2" w:space="0" w:color="000001"/>
+            <w:tcW w:w="2201" w:type="dxa"/>
+            <w:tcBorders>
               <w:left w:val="single" w:sz="12" w:space="0" w:color="000001"/>
               <w:bottom w:val="single" w:sz="2" w:space="0" w:color="000001"/>
               <w:insideH w:val="single" w:sz="2" w:space="0" w:color="000001"/>
@@ -2746,16 +2768,7 @@
           <w:p>
             <w:pPr>
               <w:pStyle w:val="Tblzattartalom"/>
-              <w:rPr>
-                <w:rFonts w:ascii="Times New Roman" w:hAnsi="Times New Roman"/>
-                <w:b w:val="false"/>
-                <w:b w:val="false"/>
-                <w:bCs w:val="false"/>
-                <w:color w:val="000000"/>
-                <w:sz w:val="28"/>
-                <w:szCs w:val="28"/>
-                <w:lang w:val="zxx" w:eastAsia="zxx" w:bidi="zxx"/>
-              </w:rPr>
+              <w:rPr/>
             </w:pPr>
             <w:r>
               <w:rPr>
@@ -2772,31 +2785,21 @@
         </w:tc>
         <w:tc>
           <w:tcPr>
-            <w:tcW w:w="1594" w:type="dxa"/>
-            <w:tcBorders>
-              <w:top w:val="single" w:sz="2" w:space="0" w:color="000001"/>
-              <w:left w:val="double" w:sz="6" w:space="0" w:color="000001"/>
-              <w:bottom w:val="single" w:sz="2" w:space="0" w:color="000001"/>
-              <w:insideH w:val="single" w:sz="2" w:space="0" w:color="000001"/>
-            </w:tcBorders>
-            <w:shd w:fill="auto" w:val="clear"/>
-            <w:tcMar>
-              <w:left w:w="-22" w:type="dxa"/>
-            </w:tcMar>
-          </w:tcPr>
-          <w:p>
-            <w:pPr>
-              <w:pStyle w:val="Normal"/>
-              <w:rPr>
-                <w:rFonts w:ascii="Calibri" w:hAnsi="Calibri"/>
-                <w:b w:val="false"/>
-                <w:b w:val="false"/>
-                <w:bCs w:val="false"/>
-                <w:color w:val="000000"/>
-                <w:sz w:val="28"/>
-                <w:szCs w:val="28"/>
-                <w:lang w:val="zxx" w:eastAsia="zxx" w:bidi="zxx"/>
-              </w:rPr>
+            <w:tcW w:w="1595" w:type="dxa"/>
+            <w:tcBorders>
+              <w:left w:val="double" w:sz="6" w:space="0" w:color="000001"/>
+              <w:bottom w:val="single" w:sz="2" w:space="0" w:color="000001"/>
+              <w:insideH w:val="single" w:sz="2" w:space="0" w:color="000001"/>
+            </w:tcBorders>
+            <w:shd w:fill="auto" w:val="clear"/>
+            <w:tcMar>
+              <w:left w:w="-22" w:type="dxa"/>
+            </w:tcMar>
+          </w:tcPr>
+          <w:p>
+            <w:pPr>
+              <w:pStyle w:val="Normal"/>
+              <w:rPr/>
             </w:pPr>
             <w:r>
               <w:rPr>
@@ -2816,41 +2819,31 @@
           <w:tcPr>
             <w:tcW w:w="3060" w:type="dxa"/>
             <w:tcBorders>
-              <w:top w:val="single" w:sz="2" w:space="0" w:color="000001"/>
-              <w:left w:val="double" w:sz="6" w:space="0" w:color="000001"/>
-              <w:bottom w:val="single" w:sz="2" w:space="0" w:color="000001"/>
-              <w:insideH w:val="single" w:sz="2" w:space="0" w:color="000001"/>
-            </w:tcBorders>
-            <w:shd w:fill="auto" w:val="clear"/>
-            <w:tcMar>
-              <w:left w:w="-22" w:type="dxa"/>
-            </w:tcMar>
-          </w:tcPr>
-          <w:p>
-            <w:pPr>
-              <w:pStyle w:val="Normal"/>
-              <w:rPr>
-                <w:rFonts w:ascii="Calibri" w:hAnsi="Calibri"/>
-                <w:b w:val="false"/>
-                <w:b w:val="false"/>
-                <w:bCs w:val="false"/>
-                <w:color w:val="000000"/>
-                <w:sz w:val="28"/>
-                <w:szCs w:val="28"/>
-                <w:lang w:val="zxx" w:eastAsia="zxx" w:bidi="zxx"/>
-              </w:rPr>
-            </w:pPr>
-            <w:r>
-              <w:rPr>
-                <w:rFonts w:ascii="Calibri" w:hAnsi="Calibri"/>
-                <w:b w:val="false"/>
-                <w:bCs w:val="false"/>
-                <w:color w:val="000000"/>
-                <w:sz w:val="28"/>
-                <w:szCs w:val="28"/>
-                <w:lang w:val="zxx" w:eastAsia="zxx" w:bidi="zxx"/>
-              </w:rPr>
-              <w:t>Fegyvertípusok.txt</w:t>
+              <w:left w:val="double" w:sz="6" w:space="0" w:color="000001"/>
+              <w:bottom w:val="single" w:sz="2" w:space="0" w:color="000001"/>
+              <w:insideH w:val="single" w:sz="2" w:space="0" w:color="000001"/>
+            </w:tcBorders>
+            <w:shd w:fill="auto" w:val="clear"/>
+            <w:tcMar>
+              <w:left w:w="-22" w:type="dxa"/>
+            </w:tcMar>
+          </w:tcPr>
+          <w:p>
+            <w:pPr>
+              <w:pStyle w:val="Normal"/>
+              <w:rPr/>
+            </w:pPr>
+            <w:r>
+              <w:rPr>
+                <w:rFonts w:ascii="Calibri" w:hAnsi="Calibri"/>
+                <w:b w:val="false"/>
+                <w:bCs w:val="false"/>
+                <w:color w:val="000000"/>
+                <w:sz w:val="28"/>
+                <w:szCs w:val="28"/>
+                <w:lang w:val="zxx" w:eastAsia="zxx" w:bidi="zxx"/>
+              </w:rPr>
+              <w:t>H2 prezentáció elkészült</w:t>
             </w:r>
           </w:p>
         </w:tc>
@@ -2858,7 +2851,6 @@
           <w:tcPr>
             <w:tcW w:w="2788" w:type="dxa"/>
             <w:tcBorders>
-              <w:top w:val="single" w:sz="2" w:space="0" w:color="000001"/>
               <w:left w:val="double" w:sz="6" w:space="0" w:color="000001"/>
               <w:bottom w:val="single" w:sz="2" w:space="0" w:color="000001"/>
               <w:right w:val="single" w:sz="12" w:space="0" w:color="000001"/>
@@ -2873,28 +2865,45 @@
           <w:p>
             <w:pPr>
               <w:pStyle w:val="Normal"/>
-              <w:rPr>
-                <w:rFonts w:ascii="Calibri" w:hAnsi="Calibri"/>
-                <w:b w:val="false"/>
-                <w:b w:val="false"/>
-                <w:bCs w:val="false"/>
-                <w:color w:val="000000"/>
-                <w:sz w:val="28"/>
-                <w:szCs w:val="28"/>
-                <w:lang w:val="zxx" w:eastAsia="zxx" w:bidi="zxx"/>
-              </w:rPr>
-            </w:pPr>
-            <w:r>
-              <w:rPr>
-                <w:rFonts w:ascii="Calibri" w:hAnsi="Calibri"/>
-                <w:b w:val="false"/>
-                <w:bCs w:val="false"/>
-                <w:color w:val="000000"/>
-                <w:sz w:val="28"/>
-                <w:szCs w:val="28"/>
-                <w:lang w:val="zxx" w:eastAsia="zxx" w:bidi="zxx"/>
-              </w:rPr>
-              <w:t>Grecmájer Máté</w:t>
+              <w:rPr/>
+            </w:pPr>
+            <w:r>
+              <w:rPr>
+                <w:rFonts w:ascii="Calibri" w:hAnsi="Calibri"/>
+                <w:b w:val="false"/>
+                <w:bCs w:val="false"/>
+                <w:color w:val="000000"/>
+                <w:sz w:val="28"/>
+                <w:szCs w:val="28"/>
+                <w:lang w:val="zxx" w:eastAsia="zxx" w:bidi="zxx"/>
+              </w:rPr>
+              <w:t>Tóth Előd</w:t>
+            </w:r>
+          </w:p>
+          <w:p>
+            <w:pPr>
+              <w:pStyle w:val="Normal"/>
+              <w:rPr>
+                <w:rFonts w:ascii="Calibri" w:hAnsi="Calibri"/>
+                <w:b w:val="false"/>
+                <w:b w:val="false"/>
+                <w:bCs w:val="false"/>
+                <w:color w:val="000000"/>
+                <w:sz w:val="28"/>
+                <w:szCs w:val="28"/>
+                <w:lang w:val="zxx" w:eastAsia="zxx" w:bidi="zxx"/>
+              </w:rPr>
+            </w:pPr>
+            <w:r>
+              <w:rPr>
+                <w:rFonts w:ascii="Calibri" w:hAnsi="Calibri"/>
+                <w:b w:val="false"/>
+                <w:bCs w:val="false"/>
+                <w:color w:val="000000"/>
+                <w:sz w:val="28"/>
+                <w:szCs w:val="28"/>
+                <w:lang w:val="zxx" w:eastAsia="zxx" w:bidi="zxx"/>
+              </w:rPr>
             </w:r>
           </w:p>
         </w:tc>
@@ -2905,7 +2914,7 @@
         </w:trPr>
         <w:tc>
           <w:tcPr>
-            <w:tcW w:w="2202" w:type="dxa"/>
+            <w:tcW w:w="2201" w:type="dxa"/>
             <w:tcBorders>
               <w:top w:val="single" w:sz="2" w:space="0" w:color="000001"/>
               <w:left w:val="single" w:sz="12" w:space="0" w:color="000001"/>
@@ -2921,19 +2930,18 @@
             <w:pPr>
               <w:pStyle w:val="Tblzattartalom"/>
               <w:rPr>
-                <w:rFonts w:ascii="Calibri" w:hAnsi="Calibri"/>
-                <w:b w:val="false"/>
-                <w:b w:val="false"/>
-                <w:bCs w:val="false"/>
-                <w:color w:val="000000"/>
-                <w:sz w:val="28"/>
-                <w:szCs w:val="28"/>
-                <w:lang w:val="zxx" w:eastAsia="zxx" w:bidi="zxx"/>
-              </w:rPr>
-            </w:pPr>
-            <w:r>
-              <w:rPr>
-                <w:rFonts w:ascii="Calibri" w:hAnsi="Calibri"/>
+                <w:rFonts w:ascii="Times New Roman" w:hAnsi="Times New Roman"/>
+                <w:b w:val="false"/>
+                <w:b w:val="false"/>
+                <w:bCs w:val="false"/>
+                <w:color w:val="000000"/>
+                <w:sz w:val="28"/>
+                <w:szCs w:val="28"/>
+                <w:lang w:val="zxx" w:eastAsia="zxx" w:bidi="zxx"/>
+              </w:rPr>
+            </w:pPr>
+            <w:r>
+              <w:rPr>
                 <w:b w:val="false"/>
                 <w:bCs w:val="false"/>
                 <w:color w:val="000000"/>
@@ -2947,7 +2955,182 @@
         </w:tc>
         <w:tc>
           <w:tcPr>
-            <w:tcW w:w="1594" w:type="dxa"/>
+            <w:tcW w:w="1595" w:type="dxa"/>
+            <w:tcBorders>
+              <w:top w:val="single" w:sz="2" w:space="0" w:color="000001"/>
+              <w:left w:val="double" w:sz="6" w:space="0" w:color="000001"/>
+              <w:bottom w:val="single" w:sz="2" w:space="0" w:color="000001"/>
+              <w:insideH w:val="single" w:sz="2" w:space="0" w:color="000001"/>
+            </w:tcBorders>
+            <w:shd w:fill="auto" w:val="clear"/>
+            <w:tcMar>
+              <w:left w:w="-22" w:type="dxa"/>
+            </w:tcMar>
+          </w:tcPr>
+          <w:p>
+            <w:pPr>
+              <w:pStyle w:val="Normal"/>
+              <w:rPr>
+                <w:rFonts w:ascii="Calibri" w:hAnsi="Calibri"/>
+                <w:b w:val="false"/>
+                <w:b w:val="false"/>
+                <w:bCs w:val="false"/>
+                <w:color w:val="000000"/>
+                <w:sz w:val="28"/>
+                <w:szCs w:val="28"/>
+                <w:lang w:val="zxx" w:eastAsia="zxx" w:bidi="zxx"/>
+              </w:rPr>
+            </w:pPr>
+            <w:r>
+              <w:rPr>
+                <w:rFonts w:ascii="Calibri" w:hAnsi="Calibri"/>
+                <w:b w:val="false"/>
+                <w:bCs w:val="false"/>
+                <w:color w:val="000000"/>
+                <w:sz w:val="28"/>
+                <w:szCs w:val="28"/>
+                <w:lang w:val="zxx" w:eastAsia="zxx" w:bidi="zxx"/>
+              </w:rPr>
+              <w:t>1.0</w:t>
+            </w:r>
+          </w:p>
+        </w:tc>
+        <w:tc>
+          <w:tcPr>
+            <w:tcW w:w="3060" w:type="dxa"/>
+            <w:tcBorders>
+              <w:top w:val="single" w:sz="2" w:space="0" w:color="000001"/>
+              <w:left w:val="double" w:sz="6" w:space="0" w:color="000001"/>
+              <w:bottom w:val="single" w:sz="2" w:space="0" w:color="000001"/>
+              <w:insideH w:val="single" w:sz="2" w:space="0" w:color="000001"/>
+            </w:tcBorders>
+            <w:shd w:fill="auto" w:val="clear"/>
+            <w:tcMar>
+              <w:left w:w="-22" w:type="dxa"/>
+            </w:tcMar>
+          </w:tcPr>
+          <w:p>
+            <w:pPr>
+              <w:pStyle w:val="Normal"/>
+              <w:rPr>
+                <w:rFonts w:ascii="Calibri" w:hAnsi="Calibri"/>
+                <w:b w:val="false"/>
+                <w:b w:val="false"/>
+                <w:bCs w:val="false"/>
+                <w:color w:val="000000"/>
+                <w:sz w:val="28"/>
+                <w:szCs w:val="28"/>
+                <w:lang w:val="zxx" w:eastAsia="zxx" w:bidi="zxx"/>
+              </w:rPr>
+            </w:pPr>
+            <w:r>
+              <w:rPr>
+                <w:rFonts w:ascii="Calibri" w:hAnsi="Calibri"/>
+                <w:b w:val="false"/>
+                <w:bCs w:val="false"/>
+                <w:color w:val="000000"/>
+                <w:sz w:val="28"/>
+                <w:szCs w:val="28"/>
+                <w:lang w:val="zxx" w:eastAsia="zxx" w:bidi="zxx"/>
+              </w:rPr>
+              <w:t>Fegyvertípusok.txt</w:t>
+            </w:r>
+          </w:p>
+        </w:tc>
+        <w:tc>
+          <w:tcPr>
+            <w:tcW w:w="2788" w:type="dxa"/>
+            <w:tcBorders>
+              <w:top w:val="single" w:sz="2" w:space="0" w:color="000001"/>
+              <w:left w:val="double" w:sz="6" w:space="0" w:color="000001"/>
+              <w:bottom w:val="single" w:sz="2" w:space="0" w:color="000001"/>
+              <w:right w:val="single" w:sz="12" w:space="0" w:color="000001"/>
+              <w:insideH w:val="single" w:sz="2" w:space="0" w:color="000001"/>
+              <w:insideV w:val="single" w:sz="12" w:space="0" w:color="000001"/>
+            </w:tcBorders>
+            <w:shd w:fill="auto" w:val="clear"/>
+            <w:tcMar>
+              <w:left w:w="-22" w:type="dxa"/>
+            </w:tcMar>
+          </w:tcPr>
+          <w:p>
+            <w:pPr>
+              <w:pStyle w:val="Normal"/>
+              <w:rPr>
+                <w:rFonts w:ascii="Calibri" w:hAnsi="Calibri"/>
+                <w:b w:val="false"/>
+                <w:b w:val="false"/>
+                <w:bCs w:val="false"/>
+                <w:color w:val="000000"/>
+                <w:sz w:val="28"/>
+                <w:szCs w:val="28"/>
+                <w:lang w:val="zxx" w:eastAsia="zxx" w:bidi="zxx"/>
+              </w:rPr>
+            </w:pPr>
+            <w:r>
+              <w:rPr>
+                <w:rFonts w:ascii="Calibri" w:hAnsi="Calibri"/>
+                <w:b w:val="false"/>
+                <w:bCs w:val="false"/>
+                <w:color w:val="000000"/>
+                <w:sz w:val="28"/>
+                <w:szCs w:val="28"/>
+                <w:lang w:val="zxx" w:eastAsia="zxx" w:bidi="zxx"/>
+              </w:rPr>
+              <w:t>Grecmájer Máté</w:t>
+            </w:r>
+          </w:p>
+        </w:tc>
+      </w:tr>
+      <w:tr>
+        <w:trPr>
+          <w:trHeight w:val="1022" w:hRule="atLeast"/>
+        </w:trPr>
+        <w:tc>
+          <w:tcPr>
+            <w:tcW w:w="2201" w:type="dxa"/>
+            <w:tcBorders>
+              <w:top w:val="single" w:sz="2" w:space="0" w:color="000001"/>
+              <w:left w:val="single" w:sz="12" w:space="0" w:color="000001"/>
+              <w:bottom w:val="single" w:sz="2" w:space="0" w:color="000001"/>
+              <w:insideH w:val="single" w:sz="2" w:space="0" w:color="000001"/>
+            </w:tcBorders>
+            <w:shd w:fill="auto" w:val="clear"/>
+            <w:tcMar>
+              <w:left w:w="-15" w:type="dxa"/>
+            </w:tcMar>
+          </w:tcPr>
+          <w:p>
+            <w:pPr>
+              <w:pStyle w:val="Tblzattartalom"/>
+              <w:rPr>
+                <w:rFonts w:ascii="Calibri" w:hAnsi="Calibri"/>
+                <w:b w:val="false"/>
+                <w:b w:val="false"/>
+                <w:bCs w:val="false"/>
+                <w:color w:val="000000"/>
+                <w:sz w:val="28"/>
+                <w:szCs w:val="28"/>
+                <w:lang w:val="zxx" w:eastAsia="zxx" w:bidi="zxx"/>
+              </w:rPr>
+            </w:pPr>
+            <w:r>
+              <w:rPr>
+                <w:rFonts w:ascii="Calibri" w:hAnsi="Calibri"/>
+                <w:b w:val="false"/>
+                <w:bCs w:val="false"/>
+                <w:color w:val="000000"/>
+                <w:sz w:val="28"/>
+                <w:szCs w:val="28"/>
+                <w:lang w:val="zxx" w:eastAsia="zxx" w:bidi="zxx"/>
+              </w:rPr>
+              <w:t>2016.10.11.</w:t>
+            </w:r>
+          </w:p>
+        </w:tc>
+        <w:tc>
+          <w:tcPr>
+            <w:tcW w:w="1595" w:type="dxa"/>
             <w:tcBorders>
               <w:top w:val="single" w:sz="2" w:space="0" w:color="000001"/>
               <w:left w:val="double" w:sz="6" w:space="0" w:color="000001"/>
@@ -3144,7 +3327,15 @@
         </w:rPr>
       </w:pPr>
       <w:r>
-        <w:rPr/>
+        <w:rPr>
+          <w:rFonts w:eastAsia="Andale Sans UI" w:cs="Tahoma"/>
+          <w:b/>
+          <w:bCs/>
+          <w:color w:val="00000A"/>
+          <w:sz w:val="32"/>
+          <w:szCs w:val="32"/>
+          <w:lang w:val="zxx" w:eastAsia="zxx" w:bidi="zxx"/>
+        </w:rPr>
       </w:r>
     </w:p>
     <w:p>
@@ -3178,7 +3369,7 @@
       <w:tblPr>
         <w:tblW w:w="9645" w:type="dxa"/>
         <w:jc w:val="left"/>
-        <w:tblInd w:w="-4" w:type="dxa"/>
+        <w:tblInd w:w="-19" w:type="dxa"/>
         <w:tblBorders>
           <w:top w:val="single" w:sz="12" w:space="0" w:color="000001"/>
           <w:left w:val="single" w:sz="12" w:space="0" w:color="000001"/>
@@ -3193,16 +3384,16 @@
         </w:tblCellMar>
       </w:tblPr>
       <w:tblGrid>
-        <w:gridCol w:w="2202"/>
-        <w:gridCol w:w="1594"/>
+        <w:gridCol w:w="2201"/>
+        <w:gridCol w:w="1595"/>
         <w:gridCol w:w="3060"/>
-        <w:gridCol w:w="2789"/>
+        <w:gridCol w:w="2788"/>
       </w:tblGrid>
       <w:tr>
         <w:trPr/>
         <w:tc>
           <w:tcPr>
-            <w:tcW w:w="2202" w:type="dxa"/>
+            <w:tcW w:w="2201" w:type="dxa"/>
             <w:tcBorders>
               <w:top w:val="single" w:sz="12" w:space="0" w:color="000001"/>
               <w:left w:val="single" w:sz="12" w:space="0" w:color="000001"/>
@@ -3231,7 +3422,7 @@
         </w:tc>
         <w:tc>
           <w:tcPr>
-            <w:tcW w:w="1594" w:type="dxa"/>
+            <w:tcW w:w="1595" w:type="dxa"/>
             <w:tcBorders>
               <w:top w:val="single" w:sz="12" w:space="0" w:color="000001"/>
               <w:left w:val="double" w:sz="6" w:space="0" w:color="000001"/>
@@ -3289,7 +3480,7 @@
         </w:tc>
         <w:tc>
           <w:tcPr>
-            <w:tcW w:w="2789" w:type="dxa"/>
+            <w:tcW w:w="2788" w:type="dxa"/>
             <w:tcBorders>
               <w:top w:val="single" w:sz="12" w:space="0" w:color="000001"/>
               <w:left w:val="double" w:sz="6" w:space="0" w:color="000001"/>
@@ -3325,7 +3516,7 @@
         </w:trPr>
         <w:tc>
           <w:tcPr>
-            <w:tcW w:w="2202" w:type="dxa"/>
+            <w:tcW w:w="2201" w:type="dxa"/>
             <w:tcBorders>
               <w:top w:val="single" w:sz="2" w:space="0" w:color="000001"/>
               <w:left w:val="single" w:sz="12" w:space="0" w:color="000001"/>
@@ -3358,7 +3549,7 @@
         </w:tc>
         <w:tc>
           <w:tcPr>
-            <w:tcW w:w="1594" w:type="dxa"/>
+            <w:tcW w:w="1595" w:type="dxa"/>
             <w:tcBorders>
               <w:top w:val="single" w:sz="2" w:space="0" w:color="000001"/>
               <w:left w:val="double" w:sz="6" w:space="0" w:color="000001"/>
@@ -3424,7 +3615,7 @@
         </w:tc>
         <w:tc>
           <w:tcPr>
-            <w:tcW w:w="2789" w:type="dxa"/>
+            <w:tcW w:w="2788" w:type="dxa"/>
             <w:tcBorders>
               <w:top w:val="single" w:sz="2" w:space="0" w:color="000001"/>
               <w:left w:val="double" w:sz="6" w:space="0" w:color="000001"/>
@@ -3464,8 +3655,9 @@
         </w:trPr>
         <w:tc>
           <w:tcPr>
-            <w:tcW w:w="2202" w:type="dxa"/>
-            <w:tcBorders>
+            <w:tcW w:w="2201" w:type="dxa"/>
+            <w:tcBorders>
+              <w:top w:val="single" w:sz="2" w:space="0" w:color="000001"/>
               <w:left w:val="single" w:sz="12" w:space="0" w:color="000001"/>
               <w:bottom w:val="single" w:sz="2" w:space="0" w:color="000001"/>
               <w:insideH w:val="single" w:sz="2" w:space="0" w:color="000001"/>
@@ -3496,8 +3688,9 @@
         </w:tc>
         <w:tc>
           <w:tcPr>
-            <w:tcW w:w="1594" w:type="dxa"/>
-            <w:tcBorders>
+            <w:tcW w:w="1595" w:type="dxa"/>
+            <w:tcBorders>
+              <w:top w:val="single" w:sz="2" w:space="0" w:color="000001"/>
               <w:left w:val="double" w:sz="6" w:space="0" w:color="000001"/>
               <w:bottom w:val="single" w:sz="2" w:space="0" w:color="000001"/>
               <w:insideH w:val="single" w:sz="2" w:space="0" w:color="000001"/>
@@ -3530,6 +3723,7 @@
           <w:tcPr>
             <w:tcW w:w="3060" w:type="dxa"/>
             <w:tcBorders>
+              <w:top w:val="single" w:sz="2" w:space="0" w:color="000001"/>
               <w:left w:val="double" w:sz="6" w:space="0" w:color="000001"/>
               <w:bottom w:val="single" w:sz="2" w:space="0" w:color="000001"/>
               <w:insideH w:val="single" w:sz="2" w:space="0" w:color="000001"/>
@@ -3560,8 +3754,9 @@
         </w:tc>
         <w:tc>
           <w:tcPr>
-            <w:tcW w:w="2789" w:type="dxa"/>
-            <w:tcBorders>
+            <w:tcW w:w="2788" w:type="dxa"/>
+            <w:tcBorders>
+              <w:top w:val="single" w:sz="2" w:space="0" w:color="000001"/>
               <w:left w:val="double" w:sz="6" w:space="0" w:color="000001"/>
               <w:bottom w:val="single" w:sz="2" w:space="0" w:color="000001"/>
               <w:right w:val="single" w:sz="12" w:space="0" w:color="000001"/>
@@ -3599,8 +3794,9 @@
         </w:trPr>
         <w:tc>
           <w:tcPr>
-            <w:tcW w:w="2202" w:type="dxa"/>
-            <w:tcBorders>
+            <w:tcW w:w="2201" w:type="dxa"/>
+            <w:tcBorders>
+              <w:top w:val="single" w:sz="2" w:space="0" w:color="000001"/>
               <w:left w:val="single" w:sz="12" w:space="0" w:color="000001"/>
               <w:bottom w:val="single" w:sz="2" w:space="0" w:color="000001"/>
               <w:insideH w:val="single" w:sz="2" w:space="0" w:color="000001"/>
@@ -3638,8 +3834,9 @@
         </w:tc>
         <w:tc>
           <w:tcPr>
-            <w:tcW w:w="1594" w:type="dxa"/>
-            <w:tcBorders>
+            <w:tcW w:w="1595" w:type="dxa"/>
+            <w:tcBorders>
+              <w:top w:val="single" w:sz="2" w:space="0" w:color="000001"/>
               <w:left w:val="double" w:sz="6" w:space="0" w:color="000001"/>
               <w:bottom w:val="single" w:sz="2" w:space="0" w:color="000001"/>
               <w:insideH w:val="single" w:sz="2" w:space="0" w:color="000001"/>
@@ -3679,6 +3876,7 @@
           <w:tcPr>
             <w:tcW w:w="3060" w:type="dxa"/>
             <w:tcBorders>
+              <w:top w:val="single" w:sz="2" w:space="0" w:color="000001"/>
               <w:left w:val="double" w:sz="6" w:space="0" w:color="000001"/>
               <w:bottom w:val="single" w:sz="2" w:space="0" w:color="000001"/>
               <w:insideH w:val="single" w:sz="2" w:space="0" w:color="000001"/>
@@ -3741,8 +3939,9 @@
         </w:tc>
         <w:tc>
           <w:tcPr>
-            <w:tcW w:w="2789" w:type="dxa"/>
-            <w:tcBorders>
+            <w:tcW w:w="2788" w:type="dxa"/>
+            <w:tcBorders>
+              <w:top w:val="single" w:sz="2" w:space="0" w:color="000001"/>
               <w:left w:val="double" w:sz="6" w:space="0" w:color="000001"/>
               <w:bottom w:val="single" w:sz="2" w:space="0" w:color="000001"/>
               <w:right w:val="single" w:sz="12" w:space="0" w:color="000001"/>
@@ -3787,8 +3986,9 @@
         </w:trPr>
         <w:tc>
           <w:tcPr>
-            <w:tcW w:w="2202" w:type="dxa"/>
-            <w:tcBorders>
+            <w:tcW w:w="2201" w:type="dxa"/>
+            <w:tcBorders>
+              <w:top w:val="single" w:sz="2" w:space="0" w:color="000001"/>
               <w:left w:val="single" w:sz="12" w:space="0" w:color="000001"/>
               <w:bottom w:val="single" w:sz="2" w:space="0" w:color="000001"/>
               <w:insideH w:val="single" w:sz="2" w:space="0" w:color="000001"/>
@@ -3838,8 +4038,9 @@
         </w:tc>
         <w:tc>
           <w:tcPr>
-            <w:tcW w:w="1594" w:type="dxa"/>
-            <w:tcBorders>
+            <w:tcW w:w="1595" w:type="dxa"/>
+            <w:tcBorders>
+              <w:top w:val="single" w:sz="2" w:space="0" w:color="000001"/>
               <w:left w:val="double" w:sz="6" w:space="0" w:color="000001"/>
               <w:bottom w:val="single" w:sz="2" w:space="0" w:color="000001"/>
               <w:insideH w:val="single" w:sz="2" w:space="0" w:color="000001"/>
@@ -3879,6 +4080,7 @@
           <w:tcPr>
             <w:tcW w:w="3060" w:type="dxa"/>
             <w:tcBorders>
+              <w:top w:val="single" w:sz="2" w:space="0" w:color="000001"/>
               <w:left w:val="double" w:sz="6" w:space="0" w:color="000001"/>
               <w:bottom w:val="single" w:sz="2" w:space="0" w:color="000001"/>
               <w:insideH w:val="single" w:sz="2" w:space="0" w:color="000001"/>
@@ -3916,8 +4118,9 @@
         </w:tc>
         <w:tc>
           <w:tcPr>
-            <w:tcW w:w="2789" w:type="dxa"/>
-            <w:tcBorders>
+            <w:tcW w:w="2788" w:type="dxa"/>
+            <w:tcBorders>
+              <w:top w:val="single" w:sz="2" w:space="0" w:color="000001"/>
               <w:left w:val="double" w:sz="6" w:space="0" w:color="000001"/>
               <w:bottom w:val="single" w:sz="2" w:space="0" w:color="000001"/>
               <w:right w:val="single" w:sz="12" w:space="0" w:color="000001"/>
@@ -3962,8 +4165,9 @@
         </w:trPr>
         <w:tc>
           <w:tcPr>
-            <w:tcW w:w="2202" w:type="dxa"/>
-            <w:tcBorders>
+            <w:tcW w:w="2201" w:type="dxa"/>
+            <w:tcBorders>
+              <w:top w:val="single" w:sz="2" w:space="0" w:color="000001"/>
               <w:left w:val="single" w:sz="12" w:space="0" w:color="000001"/>
               <w:bottom w:val="single" w:sz="2" w:space="0" w:color="000001"/>
               <w:insideH w:val="single" w:sz="2" w:space="0" w:color="000001"/>
@@ -3995,8 +4199,48 @@
                 <w:szCs w:val="28"/>
                 <w:lang w:val="zxx" w:eastAsia="zxx" w:bidi="zxx"/>
               </w:rPr>
-              <w:t>2016.10.</w:t>
-            </w:r>
+              <w:t>2016.10.21</w:t>
+            </w:r>
+            <w:r>
+              <w:rPr>
+                <w:rFonts w:eastAsia="Andale Sans UI" w:cs="Tahoma"/>
+                <w:b w:val="false"/>
+                <w:bCs w:val="false"/>
+                <w:color w:val="000000"/>
+                <w:sz w:val="28"/>
+                <w:szCs w:val="28"/>
+                <w:lang w:val="zxx" w:eastAsia="zxx" w:bidi="zxx"/>
+              </w:rPr>
+              <w:t>.</w:t>
+            </w:r>
+          </w:p>
+        </w:tc>
+        <w:tc>
+          <w:tcPr>
+            <w:tcW w:w="1595" w:type="dxa"/>
+            <w:tcBorders>
+              <w:top w:val="single" w:sz="2" w:space="0" w:color="000001"/>
+              <w:left w:val="double" w:sz="6" w:space="0" w:color="000001"/>
+              <w:bottom w:val="single" w:sz="2" w:space="0" w:color="000001"/>
+              <w:insideH w:val="single" w:sz="2" w:space="0" w:color="000001"/>
+            </w:tcBorders>
+            <w:shd w:fill="auto" w:val="clear"/>
+            <w:tcMar>
+              <w:left w:w="-22" w:type="dxa"/>
+            </w:tcMar>
+          </w:tcPr>
+          <w:p>
+            <w:pPr>
+              <w:pStyle w:val="Normal"/>
+              <w:rPr>
+                <w:rFonts w:eastAsia="Andale Sans UI" w:cs="Tahoma"/>
+                <w:b w:val="false"/>
+                <w:b w:val="false"/>
+                <w:bCs w:val="false"/>
+                <w:color w:val="000000"/>
+                <w:lang w:val="zxx" w:eastAsia="zxx" w:bidi="zxx"/>
+              </w:rPr>
+            </w:pPr>
             <w:r>
               <w:rPr>
                 <w:rFonts w:eastAsia="Andale Sans UI" w:cs="Tahoma" w:ascii="Calibri" w:hAnsi="Calibri"/>
@@ -4007,41 +4251,30 @@
                 <w:szCs w:val="28"/>
                 <w:lang w:val="zxx" w:eastAsia="zxx" w:bidi="zxx"/>
               </w:rPr>
-              <w:t>21</w:t>
-            </w:r>
-            <w:r>
+              <w:t>1.0</w:t>
+            </w:r>
+          </w:p>
+        </w:tc>
+        <w:tc>
+          <w:tcPr>
+            <w:tcW w:w="3060" w:type="dxa"/>
+            <w:tcBorders>
+              <w:top w:val="single" w:sz="2" w:space="0" w:color="000001"/>
+              <w:left w:val="double" w:sz="6" w:space="0" w:color="000001"/>
+              <w:bottom w:val="single" w:sz="2" w:space="0" w:color="000001"/>
+              <w:insideH w:val="single" w:sz="2" w:space="0" w:color="000001"/>
+            </w:tcBorders>
+            <w:shd w:fill="auto" w:val="clear"/>
+            <w:tcMar>
+              <w:left w:w="-22" w:type="dxa"/>
+            </w:tcMar>
+          </w:tcPr>
+          <w:p>
+            <w:pPr>
+              <w:pStyle w:val="Normal"/>
               <w:rPr>
                 <w:rFonts w:eastAsia="Andale Sans UI" w:cs="Tahoma"/>
                 <w:b w:val="false"/>
-                <w:bCs w:val="false"/>
-                <w:color w:val="000000"/>
-                <w:sz w:val="28"/>
-                <w:szCs w:val="28"/>
-                <w:lang w:val="zxx" w:eastAsia="zxx" w:bidi="zxx"/>
-              </w:rPr>
-              <w:t>.</w:t>
-            </w:r>
-          </w:p>
-        </w:tc>
-        <w:tc>
-          <w:tcPr>
-            <w:tcW w:w="1594" w:type="dxa"/>
-            <w:tcBorders>
-              <w:left w:val="double" w:sz="6" w:space="0" w:color="000001"/>
-              <w:bottom w:val="single" w:sz="2" w:space="0" w:color="000001"/>
-              <w:insideH w:val="single" w:sz="2" w:space="0" w:color="000001"/>
-            </w:tcBorders>
-            <w:shd w:fill="auto" w:val="clear"/>
-            <w:tcMar>
-              <w:left w:w="-22" w:type="dxa"/>
-            </w:tcMar>
-          </w:tcPr>
-          <w:p>
-            <w:pPr>
-              <w:pStyle w:val="Normal"/>
-              <w:rPr>
-                <w:rFonts w:eastAsia="Andale Sans UI" w:cs="Tahoma"/>
-                <w:b w:val="false"/>
                 <w:b w:val="false"/>
                 <w:bCs w:val="false"/>
                 <w:color w:val="000000"/>
@@ -4058,53 +4291,15 @@
                 <w:szCs w:val="28"/>
                 <w:lang w:val="zxx" w:eastAsia="zxx" w:bidi="zxx"/>
               </w:rPr>
-              <w:t>1.0</w:t>
-            </w:r>
-          </w:p>
-        </w:tc>
-        <w:tc>
-          <w:tcPr>
-            <w:tcW w:w="3060" w:type="dxa"/>
-            <w:tcBorders>
-              <w:left w:val="double" w:sz="6" w:space="0" w:color="000001"/>
-              <w:bottom w:val="single" w:sz="2" w:space="0" w:color="000001"/>
-              <w:insideH w:val="single" w:sz="2" w:space="0" w:color="000001"/>
-            </w:tcBorders>
-            <w:shd w:fill="auto" w:val="clear"/>
-            <w:tcMar>
-              <w:left w:w="-22" w:type="dxa"/>
-            </w:tcMar>
-          </w:tcPr>
-          <w:p>
-            <w:pPr>
-              <w:pStyle w:val="Normal"/>
-              <w:rPr>
-                <w:rFonts w:eastAsia="Andale Sans UI" w:cs="Tahoma"/>
-                <w:b w:val="false"/>
-                <w:b w:val="false"/>
-                <w:bCs w:val="false"/>
-                <w:color w:val="000000"/>
-                <w:lang w:val="zxx" w:eastAsia="zxx" w:bidi="zxx"/>
-              </w:rPr>
-            </w:pPr>
-            <w:r>
-              <w:rPr>
-                <w:rFonts w:eastAsia="Andale Sans UI" w:cs="Tahoma" w:ascii="Calibri" w:hAnsi="Calibri"/>
-                <w:b w:val="false"/>
-                <w:bCs w:val="false"/>
-                <w:color w:val="000000"/>
-                <w:sz w:val="28"/>
-                <w:szCs w:val="28"/>
-                <w:lang w:val="zxx" w:eastAsia="zxx" w:bidi="zxx"/>
-              </w:rPr>
               <w:t>User Guide elkészült</w:t>
             </w:r>
           </w:p>
         </w:tc>
         <w:tc>
           <w:tcPr>
-            <w:tcW w:w="2789" w:type="dxa"/>
-            <w:tcBorders>
+            <w:tcW w:w="2788" w:type="dxa"/>
+            <w:tcBorders>
+              <w:top w:val="single" w:sz="2" w:space="0" w:color="000001"/>
               <w:left w:val="double" w:sz="6" w:space="0" w:color="000001"/>
               <w:bottom w:val="single" w:sz="2" w:space="0" w:color="000001"/>
               <w:right w:val="single" w:sz="12" w:space="0" w:color="000001"/>
@@ -4149,8 +4344,9 @@
         </w:trPr>
         <w:tc>
           <w:tcPr>
-            <w:tcW w:w="2202" w:type="dxa"/>
-            <w:tcBorders>
+            <w:tcW w:w="2201" w:type="dxa"/>
+            <w:tcBorders>
+              <w:top w:val="single" w:sz="2" w:space="0" w:color="000001"/>
               <w:left w:val="single" w:sz="12" w:space="0" w:color="000001"/>
               <w:bottom w:val="single" w:sz="2" w:space="0" w:color="000001"/>
               <w:insideH w:val="single" w:sz="2" w:space="0" w:color="000001"/>
@@ -4182,8 +4378,48 @@
                 <w:szCs w:val="28"/>
                 <w:lang w:val="zxx" w:eastAsia="zxx" w:bidi="zxx"/>
               </w:rPr>
-              <w:t>2016.10.</w:t>
-            </w:r>
+              <w:t>2016.10.22</w:t>
+            </w:r>
+            <w:r>
+              <w:rPr>
+                <w:rFonts w:eastAsia="Andale Sans UI" w:cs="Tahoma"/>
+                <w:b w:val="false"/>
+                <w:bCs w:val="false"/>
+                <w:color w:val="000000"/>
+                <w:sz w:val="28"/>
+                <w:szCs w:val="28"/>
+                <w:lang w:val="zxx" w:eastAsia="zxx" w:bidi="zxx"/>
+              </w:rPr>
+              <w:t>.</w:t>
+            </w:r>
+          </w:p>
+        </w:tc>
+        <w:tc>
+          <w:tcPr>
+            <w:tcW w:w="1595" w:type="dxa"/>
+            <w:tcBorders>
+              <w:top w:val="single" w:sz="2" w:space="0" w:color="000001"/>
+              <w:left w:val="double" w:sz="6" w:space="0" w:color="000001"/>
+              <w:bottom w:val="single" w:sz="2" w:space="0" w:color="000001"/>
+              <w:insideH w:val="single" w:sz="2" w:space="0" w:color="000001"/>
+            </w:tcBorders>
+            <w:shd w:fill="auto" w:val="clear"/>
+            <w:tcMar>
+              <w:left w:w="-22" w:type="dxa"/>
+            </w:tcMar>
+          </w:tcPr>
+          <w:p>
+            <w:pPr>
+              <w:pStyle w:val="Normal"/>
+              <w:rPr>
+                <w:rFonts w:eastAsia="Andale Sans UI" w:cs="Tahoma"/>
+                <w:b w:val="false"/>
+                <w:b w:val="false"/>
+                <w:bCs w:val="false"/>
+                <w:color w:val="000000"/>
+                <w:lang w:val="zxx" w:eastAsia="zxx" w:bidi="zxx"/>
+              </w:rPr>
+            </w:pPr>
             <w:r>
               <w:rPr>
                 <w:rFonts w:eastAsia="Andale Sans UI" w:cs="Tahoma" w:ascii="Calibri" w:hAnsi="Calibri"/>
@@ -4194,44 +4430,35 @@
                 <w:szCs w:val="28"/>
                 <w:lang w:val="zxx" w:eastAsia="zxx" w:bidi="zxx"/>
               </w:rPr>
-              <w:t>22</w:t>
-            </w:r>
-            <w:r>
-              <w:rPr>
-                <w:rFonts w:eastAsia="Andale Sans UI" w:cs="Tahoma"/>
-                <w:b w:val="false"/>
-                <w:bCs w:val="false"/>
-                <w:color w:val="000000"/>
-                <w:sz w:val="28"/>
-                <w:szCs w:val="28"/>
-                <w:lang w:val="zxx" w:eastAsia="zxx" w:bidi="zxx"/>
-              </w:rPr>
-              <w:t>.</w:t>
-            </w:r>
-          </w:p>
-        </w:tc>
-        <w:tc>
-          <w:tcPr>
-            <w:tcW w:w="1594" w:type="dxa"/>
-            <w:tcBorders>
-              <w:left w:val="double" w:sz="6" w:space="0" w:color="000001"/>
-              <w:bottom w:val="single" w:sz="2" w:space="0" w:color="000001"/>
-              <w:insideH w:val="single" w:sz="2" w:space="0" w:color="000001"/>
-            </w:tcBorders>
-            <w:shd w:fill="auto" w:val="clear"/>
-            <w:tcMar>
-              <w:left w:w="-22" w:type="dxa"/>
-            </w:tcMar>
-          </w:tcPr>
-          <w:p>
-            <w:pPr>
-              <w:pStyle w:val="Normal"/>
-              <w:rPr>
-                <w:rFonts w:eastAsia="Andale Sans UI" w:cs="Tahoma"/>
-                <w:b w:val="false"/>
-                <w:b w:val="false"/>
-                <w:bCs w:val="false"/>
-                <w:color w:val="000000"/>
+              <w:t>1.0</w:t>
+            </w:r>
+          </w:p>
+        </w:tc>
+        <w:tc>
+          <w:tcPr>
+            <w:tcW w:w="3060" w:type="dxa"/>
+            <w:tcBorders>
+              <w:top w:val="single" w:sz="2" w:space="0" w:color="000001"/>
+              <w:left w:val="double" w:sz="6" w:space="0" w:color="000001"/>
+              <w:bottom w:val="single" w:sz="2" w:space="0" w:color="000001"/>
+              <w:insideH w:val="single" w:sz="2" w:space="0" w:color="000001"/>
+            </w:tcBorders>
+            <w:shd w:fill="auto" w:val="clear"/>
+            <w:tcMar>
+              <w:left w:w="-22" w:type="dxa"/>
+            </w:tcMar>
+          </w:tcPr>
+          <w:p>
+            <w:pPr>
+              <w:pStyle w:val="Normal"/>
+              <w:rPr>
+                <w:rFonts w:ascii="Calibri" w:hAnsi="Calibri" w:eastAsia="Andale Sans UI" w:cs="Tahoma"/>
+                <w:b w:val="false"/>
+                <w:b w:val="false"/>
+                <w:bCs w:val="false"/>
+                <w:color w:val="000000"/>
+                <w:sz w:val="28"/>
+                <w:szCs w:val="28"/>
                 <w:lang w:val="zxx" w:eastAsia="zxx" w:bidi="zxx"/>
               </w:rPr>
             </w:pPr>
@@ -4245,55 +4472,15 @@
                 <w:szCs w:val="28"/>
                 <w:lang w:val="zxx" w:eastAsia="zxx" w:bidi="zxx"/>
               </w:rPr>
-              <w:t>1.0</w:t>
-            </w:r>
-          </w:p>
-        </w:tc>
-        <w:tc>
-          <w:tcPr>
-            <w:tcW w:w="3060" w:type="dxa"/>
-            <w:tcBorders>
-              <w:left w:val="double" w:sz="6" w:space="0" w:color="000001"/>
-              <w:bottom w:val="single" w:sz="2" w:space="0" w:color="000001"/>
-              <w:insideH w:val="single" w:sz="2" w:space="0" w:color="000001"/>
-            </w:tcBorders>
-            <w:shd w:fill="auto" w:val="clear"/>
-            <w:tcMar>
-              <w:left w:w="-22" w:type="dxa"/>
-            </w:tcMar>
-          </w:tcPr>
-          <w:p>
-            <w:pPr>
-              <w:pStyle w:val="Normal"/>
-              <w:rPr>
-                <w:rFonts w:ascii="Calibri" w:hAnsi="Calibri" w:eastAsia="Andale Sans UI" w:cs="Tahoma"/>
-                <w:b w:val="false"/>
-                <w:b w:val="false"/>
-                <w:bCs w:val="false"/>
-                <w:color w:val="000000"/>
-                <w:sz w:val="28"/>
-                <w:szCs w:val="28"/>
-                <w:lang w:val="zxx" w:eastAsia="zxx" w:bidi="zxx"/>
-              </w:rPr>
-            </w:pPr>
-            <w:r>
-              <w:rPr>
-                <w:rFonts w:eastAsia="Andale Sans UI" w:cs="Tahoma" w:ascii="Calibri" w:hAnsi="Calibri"/>
-                <w:b w:val="false"/>
-                <w:bCs w:val="false"/>
-                <w:color w:val="000000"/>
-                <w:sz w:val="28"/>
-                <w:szCs w:val="28"/>
-                <w:lang w:val="zxx" w:eastAsia="zxx" w:bidi="zxx"/>
-              </w:rPr>
               <w:t>Achievementek dokumentum elkészült</w:t>
             </w:r>
           </w:p>
         </w:tc>
         <w:tc>
           <w:tcPr>
-            <w:tcW w:w="2789" w:type="dxa"/>
-            <w:tcBorders>
+            <w:tcW w:w="2788" w:type="dxa"/>
+            <w:tcBorders>
+              <w:top w:val="single" w:sz="2" w:space="0" w:color="000001"/>
               <w:left w:val="double" w:sz="6" w:space="0" w:color="000001"/>
               <w:bottom w:val="single" w:sz="2" w:space="0" w:color="000001"/>
               <w:right w:val="single" w:sz="12" w:space="0" w:color="000001"/>
@@ -4340,7 +4527,7 @@
         </w:trPr>
         <w:tc>
           <w:tcPr>
-            <w:tcW w:w="2202" w:type="dxa"/>
+            <w:tcW w:w="2201" w:type="dxa"/>
             <w:tcBorders>
               <w:left w:val="single" w:sz="12" w:space="0" w:color="000001"/>
               <w:bottom w:val="single" w:sz="2" w:space="0" w:color="000001"/>
@@ -4381,7 +4568,7 @@
         </w:tc>
         <w:tc>
           <w:tcPr>
-            <w:tcW w:w="1594" w:type="dxa"/>
+            <w:tcW w:w="1595" w:type="dxa"/>
             <w:tcBorders>
               <w:left w:val="double" w:sz="6" w:space="0" w:color="000001"/>
               <w:bottom w:val="single" w:sz="2" w:space="0" w:color="000001"/>
@@ -4463,7 +4650,7 @@
         </w:tc>
         <w:tc>
           <w:tcPr>
-            <w:tcW w:w="2789" w:type="dxa"/>
+            <w:tcW w:w="2788" w:type="dxa"/>
             <w:tcBorders>
               <w:left w:val="double" w:sz="6" w:space="0" w:color="000001"/>
               <w:bottom w:val="single" w:sz="2" w:space="0" w:color="000001"/>
@@ -4501,6 +4688,375 @@
                 <w:lang w:val="zxx" w:eastAsia="zxx" w:bidi="zxx"/>
               </w:rPr>
               <w:t>Teket Dávid</w:t>
+            </w:r>
+          </w:p>
+        </w:tc>
+      </w:tr>
+      <w:tr>
+        <w:trPr>
+          <w:trHeight w:val="1022" w:hRule="atLeast"/>
+        </w:trPr>
+        <w:tc>
+          <w:tcPr>
+            <w:tcW w:w="2201" w:type="dxa"/>
+            <w:tcBorders>
+              <w:left w:val="single" w:sz="12" w:space="0" w:color="000001"/>
+              <w:bottom w:val="single" w:sz="2" w:space="0" w:color="000001"/>
+              <w:insideH w:val="single" w:sz="2" w:space="0" w:color="000001"/>
+            </w:tcBorders>
+            <w:shd w:fill="auto" w:val="clear"/>
+            <w:tcMar>
+              <w:left w:w="-15" w:type="dxa"/>
+            </w:tcMar>
+          </w:tcPr>
+          <w:p>
+            <w:pPr>
+              <w:pStyle w:val="Tblzattartalom"/>
+              <w:rPr>
+                <w:rFonts w:eastAsia="Andale Sans UI" w:cs="Tahoma"/>
+                <w:b w:val="false"/>
+                <w:b w:val="false"/>
+                <w:bCs w:val="false"/>
+                <w:color w:val="000000"/>
+                <w:sz w:val="28"/>
+                <w:szCs w:val="28"/>
+                <w:lang w:val="zxx" w:eastAsia="zxx" w:bidi="zxx"/>
+              </w:rPr>
+            </w:pPr>
+            <w:r>
+              <w:rPr>
+                <w:rFonts w:eastAsia="Andale Sans UI" w:cs="Tahoma"/>
+                <w:b w:val="false"/>
+                <w:bCs w:val="false"/>
+                <w:color w:val="000000"/>
+                <w:sz w:val="28"/>
+                <w:szCs w:val="28"/>
+                <w:lang w:val="zxx" w:eastAsia="zxx" w:bidi="zxx"/>
+              </w:rPr>
+              <w:t>2016.10.25.</w:t>
+            </w:r>
+          </w:p>
+        </w:tc>
+        <w:tc>
+          <w:tcPr>
+            <w:tcW w:w="1595" w:type="dxa"/>
+            <w:tcBorders>
+              <w:left w:val="double" w:sz="6" w:space="0" w:color="000001"/>
+              <w:bottom w:val="single" w:sz="2" w:space="0" w:color="000001"/>
+              <w:insideH w:val="single" w:sz="2" w:space="0" w:color="000001"/>
+            </w:tcBorders>
+            <w:shd w:fill="auto" w:val="clear"/>
+            <w:tcMar>
+              <w:left w:w="-22" w:type="dxa"/>
+            </w:tcMar>
+          </w:tcPr>
+          <w:p>
+            <w:pPr>
+              <w:pStyle w:val="Normal"/>
+              <w:rPr>
+                <w:rFonts w:eastAsia="Andale Sans UI" w:cs="Tahoma"/>
+                <w:b w:val="false"/>
+                <w:b w:val="false"/>
+                <w:bCs w:val="false"/>
+                <w:color w:val="000000"/>
+                <w:sz w:val="28"/>
+                <w:szCs w:val="28"/>
+                <w:lang w:val="zxx" w:eastAsia="zxx" w:bidi="zxx"/>
+              </w:rPr>
+            </w:pPr>
+            <w:r>
+              <w:rPr>
+                <w:rFonts w:eastAsia="Andale Sans UI" w:cs="Tahoma"/>
+                <w:b w:val="false"/>
+                <w:bCs w:val="false"/>
+                <w:color w:val="000000"/>
+                <w:sz w:val="28"/>
+                <w:szCs w:val="28"/>
+                <w:lang w:val="zxx" w:eastAsia="zxx" w:bidi="zxx"/>
+              </w:rPr>
+              <w:t>1.0</w:t>
+            </w:r>
+          </w:p>
+        </w:tc>
+        <w:tc>
+          <w:tcPr>
+            <w:tcW w:w="3060" w:type="dxa"/>
+            <w:tcBorders>
+              <w:left w:val="double" w:sz="6" w:space="0" w:color="000001"/>
+              <w:bottom w:val="single" w:sz="2" w:space="0" w:color="000001"/>
+              <w:insideH w:val="single" w:sz="2" w:space="0" w:color="000001"/>
+            </w:tcBorders>
+            <w:shd w:fill="auto" w:val="clear"/>
+            <w:tcMar>
+              <w:left w:w="-22" w:type="dxa"/>
+            </w:tcMar>
+          </w:tcPr>
+          <w:p>
+            <w:pPr>
+              <w:pStyle w:val="Normal"/>
+              <w:rPr>
+                <w:rFonts w:eastAsia="Andale Sans UI" w:cs="Tahoma"/>
+                <w:b w:val="false"/>
+                <w:b w:val="false"/>
+                <w:bCs w:val="false"/>
+                <w:color w:val="000000"/>
+                <w:sz w:val="28"/>
+                <w:szCs w:val="28"/>
+                <w:lang w:val="zxx" w:eastAsia="zxx" w:bidi="zxx"/>
+              </w:rPr>
+            </w:pPr>
+            <w:r>
+              <w:rPr>
+                <w:rFonts w:eastAsia="Andale Sans UI" w:cs="Tahoma"/>
+                <w:b w:val="false"/>
+                <w:bCs w:val="false"/>
+                <w:color w:val="000000"/>
+                <w:sz w:val="28"/>
+                <w:szCs w:val="28"/>
+                <w:lang w:val="zxx" w:eastAsia="zxx" w:bidi="zxx"/>
+              </w:rPr>
+              <w:t>H3 prezentáció elkészült</w:t>
+            </w:r>
+          </w:p>
+        </w:tc>
+        <w:tc>
+          <w:tcPr>
+            <w:tcW w:w="2788" w:type="dxa"/>
+            <w:tcBorders>
+              <w:left w:val="double" w:sz="6" w:space="0" w:color="000001"/>
+              <w:bottom w:val="single" w:sz="2" w:space="0" w:color="000001"/>
+              <w:right w:val="single" w:sz="12" w:space="0" w:color="000001"/>
+              <w:insideH w:val="single" w:sz="2" w:space="0" w:color="000001"/>
+              <w:insideV w:val="single" w:sz="12" w:space="0" w:color="000001"/>
+            </w:tcBorders>
+            <w:shd w:fill="auto" w:val="clear"/>
+            <w:tcMar>
+              <w:left w:w="-22" w:type="dxa"/>
+            </w:tcMar>
+          </w:tcPr>
+          <w:p>
+            <w:pPr>
+              <w:pStyle w:val="Normal"/>
+              <w:rPr>
+                <w:rFonts w:eastAsia="Andale Sans UI" w:cs="Tahoma"/>
+                <w:b w:val="false"/>
+                <w:b w:val="false"/>
+                <w:bCs w:val="false"/>
+                <w:color w:val="000000"/>
+                <w:sz w:val="28"/>
+                <w:szCs w:val="28"/>
+                <w:lang w:val="zxx" w:eastAsia="zxx" w:bidi="zxx"/>
+              </w:rPr>
+            </w:pPr>
+            <w:r>
+              <w:rPr>
+                <w:rFonts w:eastAsia="Andale Sans UI" w:cs="Tahoma"/>
+                <w:b w:val="false"/>
+                <w:bCs w:val="false"/>
+                <w:color w:val="000000"/>
+                <w:sz w:val="28"/>
+                <w:szCs w:val="28"/>
+                <w:lang w:val="zxx" w:eastAsia="zxx" w:bidi="zxx"/>
+              </w:rPr>
+              <w:t>Musatics Gilbert</w:t>
+            </w:r>
+          </w:p>
+        </w:tc>
+      </w:tr>
+      <w:tr>
+        <w:trPr>
+          <w:trHeight w:val="1022" w:hRule="atLeast"/>
+        </w:trPr>
+        <w:tc>
+          <w:tcPr>
+            <w:tcW w:w="2201" w:type="dxa"/>
+            <w:tcBorders>
+              <w:left w:val="single" w:sz="12" w:space="0" w:color="000001"/>
+              <w:bottom w:val="single" w:sz="16" w:space="0" w:color="000001"/>
+              <w:insideH w:val="single" w:sz="16" w:space="0" w:color="000001"/>
+            </w:tcBorders>
+            <w:shd w:fill="auto" w:val="clear"/>
+            <w:tcMar>
+              <w:left w:w="-15" w:type="dxa"/>
+            </w:tcMar>
+          </w:tcPr>
+          <w:p>
+            <w:pPr>
+              <w:pStyle w:val="Tblzattartalom"/>
+              <w:rPr>
+                <w:rFonts w:eastAsia="Andale Sans UI" w:cs="Tahoma"/>
+                <w:b w:val="false"/>
+                <w:b w:val="false"/>
+                <w:bCs w:val="false"/>
+                <w:color w:val="000000"/>
+                <w:sz w:val="28"/>
+                <w:szCs w:val="28"/>
+                <w:lang w:val="zxx" w:eastAsia="zxx" w:bidi="zxx"/>
+              </w:rPr>
+            </w:pPr>
+            <w:r>
+              <w:rPr>
+                <w:rFonts w:eastAsia="Andale Sans UI" w:cs="Tahoma"/>
+                <w:b w:val="false"/>
+                <w:bCs w:val="false"/>
+                <w:color w:val="000000"/>
+                <w:sz w:val="28"/>
+                <w:szCs w:val="28"/>
+                <w:lang w:val="zxx" w:eastAsia="zxx" w:bidi="zxx"/>
+              </w:rPr>
+              <w:t>2016.10.25.</w:t>
+            </w:r>
+          </w:p>
+        </w:tc>
+        <w:tc>
+          <w:tcPr>
+            <w:tcW w:w="1595" w:type="dxa"/>
+            <w:tcBorders>
+              <w:left w:val="double" w:sz="6" w:space="0" w:color="000001"/>
+              <w:bottom w:val="single" w:sz="16" w:space="0" w:color="000001"/>
+              <w:insideH w:val="single" w:sz="16" w:space="0" w:color="000001"/>
+            </w:tcBorders>
+            <w:shd w:fill="auto" w:val="clear"/>
+            <w:tcMar>
+              <w:left w:w="-22" w:type="dxa"/>
+            </w:tcMar>
+          </w:tcPr>
+          <w:p>
+            <w:pPr>
+              <w:pStyle w:val="Normal"/>
+              <w:rPr>
+                <w:rFonts w:eastAsia="Andale Sans UI" w:cs="Tahoma"/>
+                <w:b w:val="false"/>
+                <w:b w:val="false"/>
+                <w:bCs w:val="false"/>
+                <w:color w:val="000000"/>
+                <w:sz w:val="28"/>
+                <w:szCs w:val="28"/>
+                <w:lang w:val="zxx" w:eastAsia="zxx" w:bidi="zxx"/>
+              </w:rPr>
+            </w:pPr>
+            <w:r>
+              <w:rPr>
+                <w:rFonts w:eastAsia="Andale Sans UI" w:cs="Tahoma"/>
+                <w:b w:val="false"/>
+                <w:bCs w:val="false"/>
+                <w:color w:val="000000"/>
+                <w:sz w:val="28"/>
+                <w:szCs w:val="28"/>
+                <w:lang w:val="zxx" w:eastAsia="zxx" w:bidi="zxx"/>
+              </w:rPr>
+              <w:t>1.1</w:t>
+            </w:r>
+          </w:p>
+        </w:tc>
+        <w:tc>
+          <w:tcPr>
+            <w:tcW w:w="3060" w:type="dxa"/>
+            <w:tcBorders>
+              <w:left w:val="double" w:sz="6" w:space="0" w:color="000001"/>
+              <w:bottom w:val="single" w:sz="16" w:space="0" w:color="000001"/>
+              <w:insideH w:val="single" w:sz="16" w:space="0" w:color="000001"/>
+            </w:tcBorders>
+            <w:shd w:fill="auto" w:val="clear"/>
+            <w:tcMar>
+              <w:left w:w="-22" w:type="dxa"/>
+            </w:tcMar>
+          </w:tcPr>
+          <w:p>
+            <w:pPr>
+              <w:pStyle w:val="Normal"/>
+              <w:rPr>
+                <w:rFonts w:eastAsia="Andale Sans UI" w:cs="Tahoma"/>
+                <w:b w:val="false"/>
+                <w:b w:val="false"/>
+                <w:bCs w:val="false"/>
+                <w:color w:val="000000"/>
+                <w:sz w:val="28"/>
+                <w:szCs w:val="28"/>
+                <w:lang w:val="zxx" w:eastAsia="zxx" w:bidi="zxx"/>
+              </w:rPr>
+            </w:pPr>
+            <w:r>
+              <w:rPr>
+                <w:rFonts w:eastAsia="Andale Sans UI" w:cs="Tahoma"/>
+                <w:b w:val="false"/>
+                <w:bCs w:val="false"/>
+                <w:color w:val="000000"/>
+                <w:sz w:val="28"/>
+                <w:szCs w:val="28"/>
+                <w:lang w:val="zxx" w:eastAsia="zxx" w:bidi="zxx"/>
+              </w:rPr>
+              <w:t>Projekt terv kinézeti és struktúraváltoztatások</w:t>
+            </w:r>
+          </w:p>
+        </w:tc>
+        <w:tc>
+          <w:tcPr>
+            <w:tcW w:w="2788" w:type="dxa"/>
+            <w:tcBorders>
+              <w:left w:val="double" w:sz="6" w:space="0" w:color="000001"/>
+              <w:bottom w:val="single" w:sz="16" w:space="0" w:color="000001"/>
+              <w:right w:val="single" w:sz="12" w:space="0" w:color="000001"/>
+              <w:insideH w:val="single" w:sz="16" w:space="0" w:color="000001"/>
+              <w:insideV w:val="single" w:sz="12" w:space="0" w:color="000001"/>
+            </w:tcBorders>
+            <w:shd w:fill="auto" w:val="clear"/>
+            <w:tcMar>
+              <w:left w:w="-22" w:type="dxa"/>
+            </w:tcMar>
+          </w:tcPr>
+          <w:p>
+            <w:pPr>
+              <w:pStyle w:val="Normal"/>
+              <w:rPr>
+                <w:rFonts w:eastAsia="Andale Sans UI" w:cs="Tahoma"/>
+                <w:b w:val="false"/>
+                <w:b w:val="false"/>
+                <w:bCs w:val="false"/>
+                <w:color w:val="000000"/>
+                <w:sz w:val="28"/>
+                <w:szCs w:val="28"/>
+                <w:lang w:val="zxx" w:eastAsia="zxx" w:bidi="zxx"/>
+              </w:rPr>
+            </w:pPr>
+            <w:r>
+              <w:rPr>
+                <w:rFonts w:eastAsia="Andale Sans UI" w:cs="Tahoma"/>
+                <w:b w:val="false"/>
+                <w:bCs w:val="false"/>
+                <w:color w:val="000000"/>
+                <w:sz w:val="28"/>
+                <w:szCs w:val="28"/>
+                <w:lang w:val="zxx" w:eastAsia="zxx" w:bidi="zxx"/>
+              </w:rPr>
+              <w:t>Szeszák Ádám</w:t>
+            </w:r>
+          </w:p>
+          <w:p>
+            <w:pPr>
+              <w:pStyle w:val="Normal"/>
+              <w:rPr>
+                <w:rFonts w:eastAsia="Andale Sans UI" w:cs="Tahoma"/>
+                <w:b w:val="false"/>
+                <w:b w:val="false"/>
+                <w:bCs w:val="false"/>
+                <w:color w:val="000000"/>
+                <w:sz w:val="28"/>
+                <w:szCs w:val="28"/>
+                <w:lang w:val="zxx" w:eastAsia="zxx" w:bidi="zxx"/>
+              </w:rPr>
+            </w:pPr>
+            <w:r>
+              <w:rPr>
+                <w:rFonts w:eastAsia="Andale Sans UI" w:cs="Tahoma"/>
+                <w:b w:val="false"/>
+                <w:bCs w:val="false"/>
+                <w:color w:val="000000"/>
+                <w:sz w:val="28"/>
+                <w:szCs w:val="28"/>
+                <w:lang w:val="zxx" w:eastAsia="zxx" w:bidi="zxx"/>
+              </w:rPr>
+              <w:t>Musatics Gilbert</w:t>
             </w:r>
           </w:p>
         </w:tc>
@@ -4558,7 +5114,7 @@
     <w:qFormat/>
     <w:pPr>
       <w:widowControl w:val="false"/>
-      <w:overflowPunct w:val="true"/>
+      <w:overflowPunct w:val="false"/>
       <w:bidi w:val="0"/>
       <w:jc w:val="left"/>
     </w:pPr>

</xml_diff>

<commit_message>
~Munkanapló új verzió, +Rendszertervezés 0.1
</commit_message>
<xml_diff>
--- a/documents/Munkanapló.docx
+++ b/documents/Munkanapló.docx
@@ -645,7 +645,7 @@
       <w:tblPr>
         <w:tblW w:w="9645" w:type="dxa"/>
         <w:jc w:val="left"/>
-        <w:tblInd w:w="-34" w:type="dxa"/>
+        <w:tblInd w:w="-49" w:type="dxa"/>
         <w:tblBorders>
           <w:top w:val="single" w:sz="12" w:space="0" w:color="000001"/>
           <w:left w:val="single" w:sz="12" w:space="0" w:color="000001"/>
@@ -1308,7 +1308,7 @@
       <w:tblPr>
         <w:tblW w:w="9645" w:type="dxa"/>
         <w:jc w:val="left"/>
-        <w:tblInd w:w="-34" w:type="dxa"/>
+        <w:tblInd w:w="-49" w:type="dxa"/>
         <w:tblBorders>
           <w:top w:val="single" w:sz="12" w:space="0" w:color="000001"/>
           <w:left w:val="single" w:sz="12" w:space="0" w:color="000001"/>
@@ -3363,7 +3363,7 @@
       <w:tblPr>
         <w:tblW w:w="9645" w:type="dxa"/>
         <w:jc w:val="left"/>
-        <w:tblInd w:w="-34" w:type="dxa"/>
+        <w:tblInd w:w="-49" w:type="dxa"/>
         <w:tblBorders>
           <w:top w:val="single" w:sz="12" w:space="0" w:color="000001"/>
           <w:left w:val="single" w:sz="12" w:space="0" w:color="000001"/>
@@ -5095,6 +5095,7 @@
           <w:tcPr>
             <w:tcW w:w="2200" w:type="dxa"/>
             <w:tcBorders>
+              <w:top w:val="single" w:sz="2" w:space="0" w:color="000001"/>
               <w:left w:val="single" w:sz="12" w:space="0" w:color="000001"/>
               <w:bottom w:val="single" w:sz="2" w:space="0" w:color="000001"/>
               <w:insideH w:val="single" w:sz="2" w:space="0" w:color="000001"/>
@@ -5136,6 +5137,7 @@
           <w:tcPr>
             <w:tcW w:w="1596" w:type="dxa"/>
             <w:tcBorders>
+              <w:top w:val="single" w:sz="2" w:space="0" w:color="000001"/>
               <w:left w:val="double" w:sz="6" w:space="0" w:color="000001"/>
               <w:bottom w:val="single" w:sz="2" w:space="0" w:color="000001"/>
               <w:insideH w:val="single" w:sz="2" w:space="0" w:color="000001"/>
@@ -5177,6 +5179,7 @@
           <w:tcPr>
             <w:tcW w:w="3060" w:type="dxa"/>
             <w:tcBorders>
+              <w:top w:val="single" w:sz="2" w:space="0" w:color="000001"/>
               <w:left w:val="double" w:sz="6" w:space="0" w:color="000001"/>
               <w:bottom w:val="single" w:sz="2" w:space="0" w:color="000001"/>
               <w:insideH w:val="single" w:sz="2" w:space="0" w:color="000001"/>
@@ -5218,6 +5221,7 @@
           <w:tcPr>
             <w:tcW w:w="2788" w:type="dxa"/>
             <w:tcBorders>
+              <w:top w:val="single" w:sz="2" w:space="0" w:color="000001"/>
               <w:left w:val="double" w:sz="6" w:space="0" w:color="000001"/>
               <w:bottom w:val="single" w:sz="2" w:space="0" w:color="000001"/>
               <w:right w:val="single" w:sz="12" w:space="0" w:color="000001"/>
@@ -5266,6 +5270,181 @@
           <w:tcPr>
             <w:tcW w:w="2200" w:type="dxa"/>
             <w:tcBorders>
+              <w:top w:val="single" w:sz="2" w:space="0" w:color="000001"/>
+              <w:left w:val="single" w:sz="12" w:space="0" w:color="000001"/>
+              <w:bottom w:val="single" w:sz="2" w:space="0" w:color="000001"/>
+              <w:insideH w:val="single" w:sz="2" w:space="0" w:color="000001"/>
+            </w:tcBorders>
+            <w:shd w:fill="auto" w:val="clear"/>
+            <w:tcMar>
+              <w:left w:w="-15" w:type="dxa"/>
+            </w:tcMar>
+          </w:tcPr>
+          <w:p>
+            <w:pPr>
+              <w:pStyle w:val="Tblzattartalom"/>
+              <w:rPr>
+                <w:rFonts w:eastAsia="Andale Sans UI" w:cs="Tahoma"/>
+                <w:b w:val="false"/>
+                <w:b w:val="false"/>
+                <w:bCs w:val="false"/>
+                <w:color w:val="000000"/>
+                <w:sz w:val="28"/>
+                <w:szCs w:val="28"/>
+                <w:lang w:val="zxx" w:eastAsia="zxx" w:bidi="zxx"/>
+              </w:rPr>
+            </w:pPr>
+            <w:r>
+              <w:rPr>
+                <w:rFonts w:eastAsia="Andale Sans UI" w:cs="Tahoma"/>
+                <w:b w:val="false"/>
+                <w:bCs w:val="false"/>
+                <w:color w:val="000000"/>
+                <w:sz w:val="28"/>
+                <w:szCs w:val="28"/>
+                <w:lang w:val="zxx" w:eastAsia="zxx" w:bidi="zxx"/>
+              </w:rPr>
+              <w:t>2016.11.02</w:t>
+            </w:r>
+          </w:p>
+        </w:tc>
+        <w:tc>
+          <w:tcPr>
+            <w:tcW w:w="1596" w:type="dxa"/>
+            <w:tcBorders>
+              <w:top w:val="single" w:sz="2" w:space="0" w:color="000001"/>
+              <w:left w:val="double" w:sz="6" w:space="0" w:color="000001"/>
+              <w:bottom w:val="single" w:sz="2" w:space="0" w:color="000001"/>
+              <w:insideH w:val="single" w:sz="2" w:space="0" w:color="000001"/>
+            </w:tcBorders>
+            <w:shd w:fill="auto" w:val="clear"/>
+            <w:tcMar>
+              <w:left w:w="-22" w:type="dxa"/>
+            </w:tcMar>
+          </w:tcPr>
+          <w:p>
+            <w:pPr>
+              <w:pStyle w:val="Normal"/>
+              <w:rPr>
+                <w:rFonts w:eastAsia="Andale Sans UI" w:cs="Tahoma"/>
+                <w:b w:val="false"/>
+                <w:b w:val="false"/>
+                <w:bCs w:val="false"/>
+                <w:color w:val="000000"/>
+                <w:sz w:val="28"/>
+                <w:szCs w:val="28"/>
+                <w:lang w:val="zxx" w:eastAsia="zxx" w:bidi="zxx"/>
+              </w:rPr>
+            </w:pPr>
+            <w:r>
+              <w:rPr>
+                <w:rFonts w:eastAsia="Andale Sans UI" w:cs="Tahoma"/>
+                <w:b w:val="false"/>
+                <w:bCs w:val="false"/>
+                <w:color w:val="000000"/>
+                <w:sz w:val="28"/>
+                <w:szCs w:val="28"/>
+                <w:lang w:val="zxx" w:eastAsia="zxx" w:bidi="zxx"/>
+              </w:rPr>
+              <w:t>1.1</w:t>
+            </w:r>
+          </w:p>
+        </w:tc>
+        <w:tc>
+          <w:tcPr>
+            <w:tcW w:w="3060" w:type="dxa"/>
+            <w:tcBorders>
+              <w:top w:val="single" w:sz="2" w:space="0" w:color="000001"/>
+              <w:left w:val="double" w:sz="6" w:space="0" w:color="000001"/>
+              <w:bottom w:val="single" w:sz="2" w:space="0" w:color="000001"/>
+              <w:insideH w:val="single" w:sz="2" w:space="0" w:color="000001"/>
+            </w:tcBorders>
+            <w:shd w:fill="auto" w:val="clear"/>
+            <w:tcMar>
+              <w:left w:w="-22" w:type="dxa"/>
+            </w:tcMar>
+          </w:tcPr>
+          <w:p>
+            <w:pPr>
+              <w:pStyle w:val="Normal"/>
+              <w:rPr>
+                <w:rFonts w:eastAsia="Andale Sans UI" w:cs="Tahoma"/>
+                <w:b w:val="false"/>
+                <w:b w:val="false"/>
+                <w:bCs w:val="false"/>
+                <w:color w:val="000000"/>
+                <w:sz w:val="28"/>
+                <w:szCs w:val="28"/>
+                <w:lang w:val="zxx" w:eastAsia="zxx" w:bidi="zxx"/>
+              </w:rPr>
+            </w:pPr>
+            <w:r>
+              <w:rPr>
+                <w:rFonts w:eastAsia="Andale Sans UI" w:cs="Tahoma"/>
+                <w:b w:val="false"/>
+                <w:bCs w:val="false"/>
+                <w:color w:val="000000"/>
+                <w:sz w:val="28"/>
+                <w:szCs w:val="28"/>
+                <w:lang w:val="zxx" w:eastAsia="zxx" w:bidi="zxx"/>
+              </w:rPr>
+              <w:t>Mapfile.txt bővítése: kiterjesztett blokk formátum, magyarázatok, módosított objektum rendszer</w:t>
+            </w:r>
+          </w:p>
+        </w:tc>
+        <w:tc>
+          <w:tcPr>
+            <w:tcW w:w="2788" w:type="dxa"/>
+            <w:tcBorders>
+              <w:top w:val="single" w:sz="2" w:space="0" w:color="000001"/>
+              <w:left w:val="double" w:sz="6" w:space="0" w:color="000001"/>
+              <w:bottom w:val="single" w:sz="2" w:space="0" w:color="000001"/>
+              <w:right w:val="single" w:sz="12" w:space="0" w:color="000001"/>
+              <w:insideH w:val="single" w:sz="2" w:space="0" w:color="000001"/>
+              <w:insideV w:val="single" w:sz="12" w:space="0" w:color="000001"/>
+            </w:tcBorders>
+            <w:shd w:fill="auto" w:val="clear"/>
+            <w:tcMar>
+              <w:left w:w="-22" w:type="dxa"/>
+            </w:tcMar>
+          </w:tcPr>
+          <w:p>
+            <w:pPr>
+              <w:pStyle w:val="Normal"/>
+              <w:rPr>
+                <w:rFonts w:eastAsia="Andale Sans UI" w:cs="Tahoma"/>
+                <w:b w:val="false"/>
+                <w:b w:val="false"/>
+                <w:bCs w:val="false"/>
+                <w:color w:val="000000"/>
+                <w:sz w:val="28"/>
+                <w:szCs w:val="28"/>
+                <w:lang w:val="zxx" w:eastAsia="zxx" w:bidi="zxx"/>
+              </w:rPr>
+            </w:pPr>
+            <w:r>
+              <w:rPr>
+                <w:rFonts w:eastAsia="Andale Sans UI" w:cs="Tahoma"/>
+                <w:b w:val="false"/>
+                <w:bCs w:val="false"/>
+                <w:color w:val="000000"/>
+                <w:sz w:val="28"/>
+                <w:szCs w:val="28"/>
+                <w:lang w:val="zxx" w:eastAsia="zxx" w:bidi="zxx"/>
+              </w:rPr>
+              <w:t>Tóth Előd</w:t>
+            </w:r>
+          </w:p>
+        </w:tc>
+      </w:tr>
+      <w:tr>
+        <w:trPr>
+          <w:trHeight w:val="1753" w:hRule="atLeast"/>
+        </w:trPr>
+        <w:tc>
+          <w:tcPr>
+            <w:tcW w:w="2200" w:type="dxa"/>
+            <w:tcBorders>
               <w:left w:val="single" w:sz="12" w:space="0" w:color="000001"/>
               <w:bottom w:val="single" w:sz="16" w:space="0" w:color="000001"/>
               <w:insideH w:val="single" w:sz="16" w:space="0" w:color="000001"/>
@@ -5278,28 +5457,18 @@
           <w:p>
             <w:pPr>
               <w:pStyle w:val="Tblzattartalom"/>
-              <w:rPr>
-                <w:rFonts w:eastAsia="Andale Sans UI" w:cs="Tahoma"/>
-                <w:b w:val="false"/>
-                <w:b w:val="false"/>
-                <w:bCs w:val="false"/>
-                <w:color w:val="000000"/>
-                <w:sz w:val="28"/>
-                <w:szCs w:val="28"/>
-                <w:lang w:val="zxx" w:eastAsia="zxx" w:bidi="zxx"/>
-              </w:rPr>
-            </w:pPr>
-            <w:r>
-              <w:rPr>
-                <w:rFonts w:eastAsia="Andale Sans UI" w:cs="Tahoma"/>
-                <w:b w:val="false"/>
-                <w:bCs w:val="false"/>
-                <w:color w:val="000000"/>
-                <w:sz w:val="28"/>
-                <w:szCs w:val="28"/>
-                <w:lang w:val="zxx" w:eastAsia="zxx" w:bidi="zxx"/>
-              </w:rPr>
-              <w:t>2016.11.02</w:t>
+              <w:jc w:val="left"/>
+              <w:rPr/>
+            </w:pPr>
+            <w:r>
+              <w:rPr>
+                <w:rFonts w:eastAsia="Andale Sans UI" w:cs="Tahoma"/>
+                <w:color w:val="00000A"/>
+                <w:sz w:val="28"/>
+                <w:szCs w:val="28"/>
+                <w:lang w:val="zxx" w:eastAsia="zxx" w:bidi="zxx"/>
+              </w:rPr>
+              <w:t>2016.11.07.</w:t>
             </w:r>
           </w:p>
         </w:tc>
@@ -5318,29 +5487,19 @@
           </w:tcPr>
           <w:p>
             <w:pPr>
-              <w:pStyle w:val="Normal"/>
-              <w:rPr>
-                <w:rFonts w:eastAsia="Andale Sans UI" w:cs="Tahoma"/>
-                <w:b w:val="false"/>
-                <w:b w:val="false"/>
-                <w:bCs w:val="false"/>
-                <w:color w:val="000000"/>
-                <w:sz w:val="28"/>
-                <w:szCs w:val="28"/>
-                <w:lang w:val="zxx" w:eastAsia="zxx" w:bidi="zxx"/>
-              </w:rPr>
-            </w:pPr>
-            <w:r>
-              <w:rPr>
-                <w:rFonts w:eastAsia="Andale Sans UI" w:cs="Tahoma"/>
-                <w:b w:val="false"/>
-                <w:bCs w:val="false"/>
-                <w:color w:val="000000"/>
-                <w:sz w:val="28"/>
-                <w:szCs w:val="28"/>
-                <w:lang w:val="zxx" w:eastAsia="zxx" w:bidi="zxx"/>
-              </w:rPr>
-              <w:t>1.1</w:t>
+              <w:pStyle w:val="Tblzattartalom"/>
+              <w:jc w:val="left"/>
+              <w:rPr/>
+            </w:pPr>
+            <w:r>
+              <w:rPr>
+                <w:rFonts w:eastAsia="Andale Sans UI" w:cs="Tahoma"/>
+                <w:color w:val="00000A"/>
+                <w:sz w:val="28"/>
+                <w:szCs w:val="28"/>
+                <w:lang w:val="zxx" w:eastAsia="zxx" w:bidi="zxx"/>
+              </w:rPr>
+              <w:t>0.1</w:t>
             </w:r>
           </w:p>
         </w:tc>
@@ -5359,29 +5518,29 @@
           </w:tcPr>
           <w:p>
             <w:pPr>
-              <w:pStyle w:val="Normal"/>
-              <w:rPr>
-                <w:rFonts w:eastAsia="Andale Sans UI" w:cs="Tahoma"/>
-                <w:b w:val="false"/>
-                <w:b w:val="false"/>
-                <w:bCs w:val="false"/>
-                <w:color w:val="000000"/>
-                <w:sz w:val="28"/>
-                <w:szCs w:val="28"/>
-                <w:lang w:val="zxx" w:eastAsia="zxx" w:bidi="zxx"/>
-              </w:rPr>
-            </w:pPr>
-            <w:r>
-              <w:rPr>
-                <w:rFonts w:eastAsia="Andale Sans UI" w:cs="Tahoma"/>
-                <w:b w:val="false"/>
-                <w:bCs w:val="false"/>
-                <w:color w:val="000000"/>
-                <w:sz w:val="28"/>
-                <w:szCs w:val="28"/>
-                <w:lang w:val="zxx" w:eastAsia="zxx" w:bidi="zxx"/>
-              </w:rPr>
-              <w:t>Mapfile.txt bővítése: kiterjesztett blokk formátum, magyarázatok, módosított objektum rendszer</w:t>
+              <w:pStyle w:val="Tblzattartalom"/>
+              <w:jc w:val="left"/>
+              <w:rPr/>
+            </w:pPr>
+            <w:r>
+              <w:rPr>
+                <w:rFonts w:eastAsia="Andale Sans UI" w:cs="Tahoma"/>
+                <w:color w:val="00000A"/>
+                <w:sz w:val="28"/>
+                <w:szCs w:val="28"/>
+                <w:lang w:val="zxx" w:eastAsia="zxx" w:bidi="zxx"/>
+              </w:rPr>
+              <w:t xml:space="preserve">Rendszertervezés dokumentum létrejött </w:t>
+            </w:r>
+            <w:r>
+              <w:rPr>
+                <w:rFonts w:eastAsia="Andale Sans UI" w:cs="Tahoma"/>
+                <w:color w:val="00000A"/>
+                <w:sz w:val="28"/>
+                <w:szCs w:val="28"/>
+                <w:lang w:val="zxx" w:eastAsia="zxx" w:bidi="zxx"/>
+              </w:rPr>
+              <w:t>2 pontban</w:t>
             </w:r>
           </w:p>
         </w:tc>
@@ -5403,28 +5562,17 @@
           <w:p>
             <w:pPr>
               <w:pStyle w:val="Normal"/>
-              <w:rPr>
-                <w:rFonts w:eastAsia="Andale Sans UI" w:cs="Tahoma"/>
-                <w:b w:val="false"/>
-                <w:b w:val="false"/>
-                <w:bCs w:val="false"/>
-                <w:color w:val="000000"/>
-                <w:sz w:val="28"/>
-                <w:szCs w:val="28"/>
-                <w:lang w:val="zxx" w:eastAsia="zxx" w:bidi="zxx"/>
-              </w:rPr>
-            </w:pPr>
-            <w:r>
-              <w:rPr>
-                <w:rFonts w:eastAsia="Andale Sans UI" w:cs="Tahoma"/>
-                <w:b w:val="false"/>
-                <w:bCs w:val="false"/>
-                <w:color w:val="000000"/>
-                <w:sz w:val="28"/>
-                <w:szCs w:val="28"/>
-                <w:lang w:val="zxx" w:eastAsia="zxx" w:bidi="zxx"/>
-              </w:rPr>
-              <w:t>Tóth Előd</w:t>
+              <w:rPr/>
+            </w:pPr>
+            <w:r>
+              <w:rPr>
+                <w:rFonts w:eastAsia="Andale Sans UI" w:cs="Tahoma"/>
+                <w:color w:val="00000A"/>
+                <w:sz w:val="28"/>
+                <w:szCs w:val="28"/>
+                <w:lang w:val="zxx" w:eastAsia="zxx" w:bidi="zxx"/>
+              </w:rPr>
+              <w:t>Musatics Gilbert</w:t>
             </w:r>
           </w:p>
         </w:tc>
@@ -5482,7 +5630,7 @@
     <w:qFormat/>
     <w:pPr>
       <w:widowControl w:val="false"/>
-      <w:overflowPunct w:val="true"/>
+      <w:overflowPunct w:val="false"/>
       <w:bidi w:val="0"/>
       <w:jc w:val="left"/>
     </w:pPr>

</xml_diff>